<commit_message>
Añadido versión 1 del código pendiente de iniciar con versión 2 (meter más metadatos y mejorar análisis de texto)
</commit_message>
<xml_diff>
--- a/documentacion/TFM-DavidFernandez.docx
+++ b/documentacion/TFM-DavidFernandez.docx
@@ -914,78 +914,55 @@
     </w:p>
     <w:p>
       <w:pPr>
+        <w:spacing w:before="240" w:beforeAutospacing="off" w:after="240" w:afterAutospacing="off"/>
+        <w:ind/>
+      </w:pPr>
+      <w:r>
+        <w:rPr>
+          <w:rFonts w:ascii="Arial" w:hAnsi="Arial" w:eastAsia="Arial" w:cs="Arial"/>
+          <w:noProof w:val="0"/>
+          <w:sz w:val="24"/>
+          <w:szCs w:val="24"/>
+          <w:lang w:val="es-ES"/>
+        </w:rPr>
+        <w:t xml:space="preserve">El auge de las redes sociales ha transformado radicalmente la forma en que las personas se comunican e interactúan en línea. Plataformas como Twitter (ahora X), Instagram o Facebook han permitido el intercambio instantáneo de ideas, opiniones y noticias en tiempo real, creando un entorno dinámico de información (Ferrara et al., 2016). Sin embargo, este ecosistema también ha sido explotado por actores malintencionados que buscan manipular y distorsionar el flujo de información a través de la creación y uso de redes de </w:t>
+      </w:r>
+      <w:r>
+        <w:rPr>
+          <w:rFonts w:ascii="Arial" w:hAnsi="Arial" w:eastAsia="Arial" w:cs="Arial"/>
+          <w:noProof w:val="0"/>
+          <w:sz w:val="24"/>
+          <w:szCs w:val="24"/>
+          <w:lang w:val="es-ES"/>
+        </w:rPr>
+        <w:t>bots</w:t>
+      </w:r>
+      <w:r>
+        <w:rPr>
+          <w:rFonts w:ascii="Arial" w:hAnsi="Arial" w:eastAsia="Arial" w:cs="Arial"/>
+          <w:noProof w:val="0"/>
+          <w:sz w:val="24"/>
+          <w:szCs w:val="24"/>
+          <w:lang w:val="es-ES"/>
+        </w:rPr>
+        <w:t xml:space="preserve">. </w:t>
+      </w:r>
+    </w:p>
+    <w:p>
+      <w:pPr>
         <w:pStyle w:val="Normal"/>
-        <w:ind w:left="0"/>
-        <w:rPr>
-          <w:rFonts w:ascii="Arial" w:hAnsi="Arial" w:eastAsia="Arial" w:cs="Arial"/>
-          <w:noProof w:val="0"/>
-          <w:sz w:val="24"/>
-          <w:szCs w:val="24"/>
-          <w:lang w:val="es-ES"/>
-        </w:rPr>
-      </w:pPr>
-      <w:r>
-        <w:rPr>
-          <w:rFonts w:ascii="Arial" w:hAnsi="Arial" w:eastAsia="Arial" w:cs="Arial"/>
-          <w:noProof w:val="0"/>
-          <w:sz w:val="24"/>
-          <w:szCs w:val="24"/>
-          <w:lang w:val="es-ES"/>
-        </w:rPr>
-        <w:t>El auge de las redes sociales ha transformado radicalmente la forma en que las personas se comunican e interactúan en línea. Plataformas como Twitter (ahora X)</w:t>
-      </w:r>
-      <w:r>
-        <w:rPr>
-          <w:rFonts w:ascii="Arial" w:hAnsi="Arial" w:eastAsia="Arial" w:cs="Arial"/>
-          <w:noProof w:val="0"/>
-          <w:sz w:val="24"/>
-          <w:szCs w:val="24"/>
-          <w:lang w:val="es-ES"/>
-        </w:rPr>
-        <w:t>, Instagram o Facebook</w:t>
-      </w:r>
-      <w:r>
-        <w:rPr>
-          <w:rFonts w:ascii="Arial" w:hAnsi="Arial" w:eastAsia="Arial" w:cs="Arial"/>
-          <w:noProof w:val="0"/>
-          <w:sz w:val="24"/>
-          <w:szCs w:val="24"/>
-          <w:lang w:val="es-ES"/>
-        </w:rPr>
-        <w:t xml:space="preserve"> han permitido el intercambio instantáneo de ideas, opiniones y noticias en tiempo real, creando un entorno dinámico de información. </w:t>
-      </w:r>
-      <w:r>
-        <w:br/>
-      </w:r>
-      <w:r>
-        <w:rPr>
-          <w:rFonts w:ascii="Arial" w:hAnsi="Arial" w:eastAsia="Arial" w:cs="Arial"/>
-          <w:noProof w:val="0"/>
-          <w:sz w:val="24"/>
-          <w:szCs w:val="24"/>
-          <w:lang w:val="es-ES"/>
-        </w:rPr>
-        <w:t xml:space="preserve">Sin embargo, este ecosistema también ha sido explotado por actores malintencionados que buscan manipular y distorsionar el flujo de información a través de la creación y uso de redes de </w:t>
-      </w:r>
-      <w:r>
-        <w:rPr>
-          <w:rFonts w:ascii="Arial" w:hAnsi="Arial" w:eastAsia="Arial" w:cs="Arial"/>
-          <w:noProof w:val="0"/>
-          <w:sz w:val="24"/>
-          <w:szCs w:val="24"/>
-          <w:lang w:val="es-ES"/>
-        </w:rPr>
-        <w:t>bots</w:t>
-      </w:r>
-      <w:r>
-        <w:rPr>
-          <w:rFonts w:ascii="Arial" w:hAnsi="Arial" w:eastAsia="Arial" w:cs="Arial"/>
-          <w:noProof w:val="0"/>
-          <w:sz w:val="24"/>
-          <w:szCs w:val="24"/>
-          <w:lang w:val="es-ES"/>
-        </w:rPr>
-        <w:t xml:space="preserve">. Los </w:t>
+        <w:spacing w:before="240" w:beforeAutospacing="off" w:after="240" w:afterAutospacing="off"/>
+        <w:ind/>
+      </w:pPr>
+      <w:r>
+        <w:rPr>
+          <w:rFonts w:ascii="Arial" w:hAnsi="Arial" w:eastAsia="Arial" w:cs="Arial"/>
+          <w:noProof w:val="0"/>
+          <w:sz w:val="24"/>
+          <w:szCs w:val="24"/>
+          <w:lang w:val="es-ES"/>
+        </w:rPr>
+        <w:t xml:space="preserve">En la última década, el crecimiento de las redes sociales ha revolucionado la forma en que las personas acceden a la información y se comunican entre sí, facilitando el flujo de ideas y noticias a nivel global. Entre estas plataformas, Twitter, se destaca por su capacidad para conectar a millones de usuarios en tiempo real, permitiendo la diseminación rápida de mensajes que pueden influir significativamente en la percepción pública y en la toma de decisiones (Ferrara et al., 2016). No obstante, este entorno dinámico y de rápida evolución también presenta un espacio fértil para la proliferación de </w:t>
       </w:r>
       <w:r>
         <w:rPr>
@@ -1014,47 +991,100 @@
       <w:r>
         <w:rPr>
           <w:rFonts w:ascii="Arial" w:hAnsi="Arial" w:eastAsia="Arial" w:cs="Arial"/>
-          <w:noProof w:val="0"/>
-          <w:sz w:val="24"/>
-          <w:szCs w:val="24"/>
-          <w:lang w:val="es-ES"/>
-        </w:rPr>
-        <w:t xml:space="preserve"> son cuentas automatizadas que pueden imitar el comportamiento humano en las redes sociales, publicando contenido, interactuando con otros usuarios y, en muchos casos, promoviendo agendas específicas o difundiendo desinformación</w:t>
-      </w:r>
-      <w:r>
-        <w:rPr>
-          <w:rFonts w:ascii="Arial" w:hAnsi="Arial" w:eastAsia="Arial" w:cs="Arial"/>
-          <w:noProof w:val="0"/>
-          <w:sz w:val="24"/>
-          <w:szCs w:val="24"/>
-          <w:lang w:val="es-ES"/>
-        </w:rPr>
-        <w:t>.</w:t>
+          <w:b w:val="1"/>
+          <w:bCs w:val="1"/>
+          <w:noProof w:val="0"/>
+          <w:sz w:val="24"/>
+          <w:szCs w:val="24"/>
+          <w:lang w:val="es-ES"/>
+        </w:rPr>
+        <w:t xml:space="preserve">. </w:t>
+      </w:r>
+      <w:r>
+        <w:rPr>
+          <w:rFonts w:ascii="Arial" w:hAnsi="Arial" w:eastAsia="Arial" w:cs="Arial"/>
+          <w:noProof w:val="0"/>
+          <w:sz w:val="24"/>
+          <w:szCs w:val="24"/>
+          <w:lang w:val="es-ES"/>
+        </w:rPr>
+        <w:t xml:space="preserve">(Ferrara, </w:t>
+      </w:r>
+      <w:r>
+        <w:rPr>
+          <w:rFonts w:ascii="Arial" w:hAnsi="Arial" w:eastAsia="Arial" w:cs="Arial"/>
+          <w:noProof w:val="0"/>
+          <w:sz w:val="24"/>
+          <w:szCs w:val="24"/>
+          <w:lang w:val="es-ES"/>
+        </w:rPr>
+        <w:t>Varol</w:t>
+      </w:r>
+      <w:r>
+        <w:rPr>
+          <w:rFonts w:ascii="Arial" w:hAnsi="Arial" w:eastAsia="Arial" w:cs="Arial"/>
+          <w:noProof w:val="0"/>
+          <w:sz w:val="24"/>
+          <w:szCs w:val="24"/>
+          <w:lang w:val="es-ES"/>
+        </w:rPr>
+        <w:t xml:space="preserve">, Davis, </w:t>
+      </w:r>
+      <w:r>
+        <w:rPr>
+          <w:rFonts w:ascii="Arial" w:hAnsi="Arial" w:eastAsia="Arial" w:cs="Arial"/>
+          <w:noProof w:val="0"/>
+          <w:sz w:val="24"/>
+          <w:szCs w:val="24"/>
+          <w:lang w:val="es-ES"/>
+        </w:rPr>
+        <w:t>Menczer</w:t>
+      </w:r>
+      <w:r>
+        <w:rPr>
+          <w:rFonts w:ascii="Arial" w:hAnsi="Arial" w:eastAsia="Arial" w:cs="Arial"/>
+          <w:noProof w:val="0"/>
+          <w:sz w:val="24"/>
+          <w:szCs w:val="24"/>
+          <w:lang w:val="es-ES"/>
+        </w:rPr>
+        <w:t xml:space="preserve">, &amp; </w:t>
+      </w:r>
+      <w:r>
+        <w:rPr>
+          <w:rFonts w:ascii="Arial" w:hAnsi="Arial" w:eastAsia="Arial" w:cs="Arial"/>
+          <w:noProof w:val="0"/>
+          <w:sz w:val="24"/>
+          <w:szCs w:val="24"/>
+          <w:lang w:val="es-ES"/>
+        </w:rPr>
+        <w:t>Flammini</w:t>
+      </w:r>
+      <w:r>
+        <w:rPr>
+          <w:rFonts w:ascii="Arial" w:hAnsi="Arial" w:eastAsia="Arial" w:cs="Arial"/>
+          <w:noProof w:val="0"/>
+          <w:sz w:val="24"/>
+          <w:szCs w:val="24"/>
+          <w:lang w:val="es-ES"/>
+        </w:rPr>
+        <w:t>, 2016; Yang et al., 2023).</w:t>
       </w:r>
     </w:p>
     <w:p>
       <w:pPr>
-        <w:pStyle w:val="Normal"/>
-        <w:rPr>
-          <w:rFonts w:ascii="Arial" w:hAnsi="Arial" w:eastAsia="Arial" w:cs="Arial"/>
-          <w:noProof w:val="0"/>
-          <w:sz w:val="24"/>
-          <w:szCs w:val="24"/>
-          <w:lang w:val="es-ES"/>
-        </w:rPr>
-      </w:pPr>
-      <w:r>
-        <w:br/>
-      </w:r>
-      <w:r>
-        <w:rPr>
-          <w:rFonts w:ascii="Arial" w:hAnsi="Arial" w:eastAsia="Arial" w:cs="Arial"/>
-          <w:noProof w:val="0"/>
-          <w:sz w:val="24"/>
-          <w:szCs w:val="24"/>
-          <w:lang w:val="es-ES"/>
-        </w:rPr>
-        <w:t xml:space="preserve">Investigaciones previas han demostrado que los </w:t>
+        <w:spacing w:before="240" w:beforeAutospacing="off" w:after="240" w:afterAutospacing="off"/>
+        <w:ind/>
+      </w:pPr>
+      <w:r>
+        <w:rPr>
+          <w:rFonts w:ascii="Arial" w:hAnsi="Arial" w:eastAsia="Arial" w:cs="Arial"/>
+          <w:noProof w:val="0"/>
+          <w:sz w:val="24"/>
+          <w:szCs w:val="24"/>
+          <w:lang w:val="es-ES"/>
+        </w:rPr>
+        <w:t xml:space="preserve">Los </w:t>
       </w:r>
       <w:r>
         <w:rPr>
@@ -1074,85 +1104,83 @@
           <w:szCs w:val="24"/>
           <w:lang w:val="es-ES"/>
         </w:rPr>
-        <w:t xml:space="preserve"> pueden influir en el discurso político, aumentar artificialmente la popularidad de ciertos temas y distorsionar la percepción pública</w:t>
-      </w:r>
-      <w:r>
-        <w:rPr>
-          <w:rFonts w:ascii="Arial" w:hAnsi="Arial" w:eastAsia="Arial" w:cs="Arial"/>
-          <w:noProof w:val="0"/>
-          <w:sz w:val="24"/>
-          <w:szCs w:val="24"/>
-          <w:lang w:val="es-ES"/>
-        </w:rPr>
-        <w:t xml:space="preserve">. Además, estudios han revelado </w:t>
-      </w:r>
-      <w:r>
-        <w:rPr>
-          <w:rFonts w:ascii="Arial" w:hAnsi="Arial" w:eastAsia="Arial" w:cs="Arial"/>
-          <w:noProof w:val="0"/>
-          <w:sz w:val="24"/>
-          <w:szCs w:val="24"/>
-          <w:lang w:val="es-ES"/>
-        </w:rPr>
-        <w:t>que,</w:t>
-      </w:r>
-      <w:r>
-        <w:rPr>
-          <w:rFonts w:ascii="Arial" w:hAnsi="Arial" w:eastAsia="Arial" w:cs="Arial"/>
-          <w:noProof w:val="0"/>
-          <w:sz w:val="24"/>
-          <w:szCs w:val="24"/>
-          <w:lang w:val="es-ES"/>
-        </w:rPr>
-        <w:t xml:space="preserve"> durante eventos críticos como elecciones o crisis internacionales, los </w:t>
-      </w:r>
-      <w:r>
-        <w:rPr>
-          <w:rFonts w:ascii="Arial" w:hAnsi="Arial" w:eastAsia="Arial" w:cs="Arial"/>
-          <w:noProof w:val="0"/>
-          <w:sz w:val="24"/>
-          <w:szCs w:val="24"/>
-          <w:lang w:val="es-ES"/>
-        </w:rPr>
-        <w:t>bots</w:t>
-      </w:r>
-      <w:r>
-        <w:rPr>
-          <w:rFonts w:ascii="Arial" w:hAnsi="Arial" w:eastAsia="Arial" w:cs="Arial"/>
-          <w:noProof w:val="0"/>
-          <w:sz w:val="24"/>
-          <w:szCs w:val="24"/>
-          <w:lang w:val="es-ES"/>
-        </w:rPr>
-        <w:t xml:space="preserve"> han jugado un papel significativo en la creación y propagación de narrativas falsas</w:t>
-      </w:r>
-      <w:r>
-        <w:rPr>
-          <w:rFonts w:ascii="Arial" w:hAnsi="Arial" w:eastAsia="Arial" w:cs="Arial"/>
-          <w:noProof w:val="0"/>
-          <w:sz w:val="24"/>
-          <w:szCs w:val="24"/>
-          <w:lang w:val="es-ES"/>
-        </w:rPr>
-        <w:t>.</w:t>
-      </w:r>
-      <w:r>
-        <w:br/>
+        <w:t xml:space="preserve"> sociales son cuentas automatizadas que pueden imitar el comportamiento humano en las redes sociales, publicando contenido, interactuando con otros usuarios y, en muchos casos, promoviendo agendas específicas o difundiendo desinformación (</w:t>
+      </w:r>
+      <w:r>
+        <w:rPr>
+          <w:rFonts w:ascii="Arial" w:hAnsi="Arial" w:eastAsia="Arial" w:cs="Arial"/>
+          <w:noProof w:val="0"/>
+          <w:sz w:val="24"/>
+          <w:szCs w:val="24"/>
+          <w:lang w:val="es-ES"/>
+        </w:rPr>
+        <w:t>Aïmeur</w:t>
+      </w:r>
+      <w:r>
+        <w:rPr>
+          <w:rFonts w:ascii="Arial" w:hAnsi="Arial" w:eastAsia="Arial" w:cs="Arial"/>
+          <w:noProof w:val="0"/>
+          <w:sz w:val="24"/>
+          <w:szCs w:val="24"/>
+          <w:lang w:val="es-ES"/>
+        </w:rPr>
+        <w:t xml:space="preserve">, </w:t>
+      </w:r>
+      <w:r>
+        <w:rPr>
+          <w:rFonts w:ascii="Arial" w:hAnsi="Arial" w:eastAsia="Arial" w:cs="Arial"/>
+          <w:noProof w:val="0"/>
+          <w:sz w:val="24"/>
+          <w:szCs w:val="24"/>
+          <w:lang w:val="es-ES"/>
+        </w:rPr>
+        <w:t>Amri</w:t>
+      </w:r>
+      <w:r>
+        <w:rPr>
+          <w:rFonts w:ascii="Arial" w:hAnsi="Arial" w:eastAsia="Arial" w:cs="Arial"/>
+          <w:noProof w:val="0"/>
+          <w:sz w:val="24"/>
+          <w:szCs w:val="24"/>
+          <w:lang w:val="es-ES"/>
+        </w:rPr>
+        <w:t xml:space="preserve">, &amp; </w:t>
+      </w:r>
+      <w:r>
+        <w:rPr>
+          <w:rFonts w:ascii="Arial" w:hAnsi="Arial" w:eastAsia="Arial" w:cs="Arial"/>
+          <w:noProof w:val="0"/>
+          <w:sz w:val="24"/>
+          <w:szCs w:val="24"/>
+          <w:lang w:val="es-ES"/>
+        </w:rPr>
+        <w:t>Brassard</w:t>
+      </w:r>
+      <w:r>
+        <w:rPr>
+          <w:rFonts w:ascii="Arial" w:hAnsi="Arial" w:eastAsia="Arial" w:cs="Arial"/>
+          <w:noProof w:val="0"/>
+          <w:sz w:val="24"/>
+          <w:szCs w:val="24"/>
+          <w:lang w:val="es-ES"/>
+        </w:rPr>
+        <w:t>, 2023; Yang et al., 2023).</w:t>
       </w:r>
     </w:p>
     <w:p>
       <w:pPr>
-        <w:pStyle w:val="Normal"/>
-      </w:pPr>
-      <w:r>
-        <w:rPr>
-          <w:rFonts w:ascii="Arial" w:hAnsi="Arial" w:eastAsia="Arial" w:cs="Arial"/>
-          <w:noProof w:val="0"/>
-          <w:sz w:val="24"/>
-          <w:szCs w:val="24"/>
-          <w:lang w:val="es-ES"/>
-        </w:rPr>
-        <w:t xml:space="preserve">A pesar de los avances en la detección de </w:t>
+        <w:spacing w:before="240" w:beforeAutospacing="off" w:after="240" w:afterAutospacing="off"/>
+        <w:ind/>
+      </w:pPr>
+      <w:r>
+        <w:rPr>
+          <w:rFonts w:ascii="Arial" w:hAnsi="Arial" w:eastAsia="Arial" w:cs="Arial"/>
+          <w:noProof w:val="0"/>
+          <w:sz w:val="24"/>
+          <w:szCs w:val="24"/>
+          <w:lang w:val="es-ES"/>
+        </w:rPr>
+        <w:t xml:space="preserve">Investigaciones previas han demostrado que los </w:t>
       </w:r>
       <w:r>
         <w:rPr>
@@ -1172,7 +1200,7 @@
           <w:szCs w:val="24"/>
           <w:lang w:val="es-ES"/>
         </w:rPr>
-        <w:t xml:space="preserve">, sigue siendo un desafío identificar con precisión estos actores maliciosos debido a su capacidad de evolucionar y adaptarse a nuevas estrategias para evadir los sistemas de detección. Por ejemplo, los </w:t>
+        <w:t xml:space="preserve"> pueden influir en el discurso político, aumentar artificialmente la popularidad de ciertos temas y distorsionar la percepción pública (Ferrara et al., 2016). Además, estudios han revelado que, durante eventos críticos como elecciones o crisis internacionales, los </w:t>
       </w:r>
       <w:r>
         <w:rPr>
@@ -1192,51 +1220,158 @@
           <w:szCs w:val="24"/>
           <w:lang w:val="es-ES"/>
         </w:rPr>
-        <w:t xml:space="preserve"> han mejorado sus mecanismos para parecer más humanos, haciendo que su detección sea más compleja y, en muchos casos, indistinguible del comportamiento legítimo</w:t>
-      </w:r>
-      <w:r>
-        <w:rPr>
-          <w:rFonts w:ascii="Arial" w:hAnsi="Arial" w:eastAsia="Arial" w:cs="Arial"/>
-          <w:noProof w:val="0"/>
-          <w:sz w:val="24"/>
-          <w:szCs w:val="24"/>
-          <w:lang w:val="es-ES"/>
-        </w:rPr>
-        <w:t>.</w:t>
+        <w:t xml:space="preserve"> han jugado un papel significativo en la creación y propagación de narrativas falsas (Shen et al., 2023).</w:t>
       </w:r>
     </w:p>
     <w:p>
       <w:pPr>
         <w:pStyle w:val="Normal"/>
-        <w:rPr>
-          <w:rFonts w:ascii="Arial" w:hAnsi="Arial" w:eastAsia="Arial" w:cs="Arial"/>
-          <w:noProof w:val="0"/>
-          <w:sz w:val="24"/>
-          <w:szCs w:val="24"/>
-          <w:lang w:val="es-ES"/>
-        </w:rPr>
-      </w:pPr>
+        <w:spacing w:before="240" w:beforeAutospacing="off" w:after="240" w:afterAutospacing="off"/>
+        <w:ind/>
+        <w:rPr>
+          <w:rFonts w:ascii="Arial" w:hAnsi="Arial" w:eastAsia="Arial" w:cs="Arial"/>
+          <w:noProof w:val="0"/>
+          <w:sz w:val="24"/>
+          <w:szCs w:val="24"/>
+          <w:lang w:val="es-ES"/>
+        </w:rPr>
+      </w:pPr>
+      <w:r>
+        <w:rPr>
+          <w:rFonts w:ascii="Arial" w:hAnsi="Arial" w:eastAsia="Arial" w:cs="Arial"/>
+          <w:noProof w:val="0"/>
+          <w:sz w:val="24"/>
+          <w:szCs w:val="24"/>
+          <w:lang w:val="es-ES"/>
+        </w:rPr>
+        <w:t xml:space="preserve">Los </w:t>
+      </w:r>
+      <w:r>
+        <w:rPr>
+          <w:rFonts w:ascii="Arial" w:hAnsi="Arial" w:eastAsia="Arial" w:cs="Arial"/>
+          <w:noProof w:val="0"/>
+          <w:sz w:val="24"/>
+          <w:szCs w:val="24"/>
+          <w:lang w:val="es-ES"/>
+        </w:rPr>
+        <w:t>bots</w:t>
+      </w:r>
+      <w:r>
+        <w:rPr>
+          <w:rFonts w:ascii="Arial" w:hAnsi="Arial" w:eastAsia="Arial" w:cs="Arial"/>
+          <w:noProof w:val="0"/>
+          <w:sz w:val="24"/>
+          <w:szCs w:val="24"/>
+          <w:lang w:val="es-ES"/>
+        </w:rPr>
+        <w:t xml:space="preserve"> sociales pueden dividirse en dos categorías principales: </w:t>
+      </w:r>
+      <w:r>
+        <w:rPr>
+          <w:rFonts w:ascii="Arial" w:hAnsi="Arial" w:eastAsia="Arial" w:cs="Arial"/>
+          <w:noProof w:val="0"/>
+          <w:sz w:val="24"/>
+          <w:szCs w:val="24"/>
+          <w:lang w:val="es-ES"/>
+        </w:rPr>
+        <w:t>bots</w:t>
+      </w:r>
+      <w:r>
+        <w:rPr>
+          <w:rFonts w:ascii="Arial" w:hAnsi="Arial" w:eastAsia="Arial" w:cs="Arial"/>
+          <w:noProof w:val="0"/>
+          <w:sz w:val="24"/>
+          <w:szCs w:val="24"/>
+          <w:lang w:val="es-ES"/>
+        </w:rPr>
+        <w:t xml:space="preserve"> benignos y </w:t>
+      </w:r>
+      <w:r>
+        <w:rPr>
+          <w:rFonts w:ascii="Arial" w:hAnsi="Arial" w:eastAsia="Arial" w:cs="Arial"/>
+          <w:noProof w:val="0"/>
+          <w:sz w:val="24"/>
+          <w:szCs w:val="24"/>
+          <w:lang w:val="es-ES"/>
+        </w:rPr>
+        <w:t>bots</w:t>
+      </w:r>
+      <w:r>
+        <w:rPr>
+          <w:rFonts w:ascii="Arial" w:hAnsi="Arial" w:eastAsia="Arial" w:cs="Arial"/>
+          <w:noProof w:val="0"/>
+          <w:sz w:val="24"/>
+          <w:szCs w:val="24"/>
+          <w:lang w:val="es-ES"/>
+        </w:rPr>
+        <w:t xml:space="preserve"> maliciosos. Los primeros, como los </w:t>
+      </w:r>
+      <w:r>
+        <w:rPr>
+          <w:rFonts w:ascii="Arial" w:hAnsi="Arial" w:eastAsia="Arial" w:cs="Arial"/>
+          <w:noProof w:val="0"/>
+          <w:sz w:val="24"/>
+          <w:szCs w:val="24"/>
+          <w:lang w:val="es-ES"/>
+        </w:rPr>
+        <w:t>bots</w:t>
+      </w:r>
+      <w:r>
+        <w:rPr>
+          <w:rFonts w:ascii="Arial" w:hAnsi="Arial" w:eastAsia="Arial" w:cs="Arial"/>
+          <w:noProof w:val="0"/>
+          <w:sz w:val="24"/>
+          <w:szCs w:val="24"/>
+          <w:lang w:val="es-ES"/>
+        </w:rPr>
+        <w:t xml:space="preserve"> de servicio al cliente y los que ofrecen alertas de noticias, pueden mejorar la experiencia del usuario (</w:t>
+      </w:r>
+      <w:r>
+        <w:rPr>
+          <w:rFonts w:ascii="Arial" w:hAnsi="Arial" w:eastAsia="Arial" w:cs="Arial"/>
+          <w:noProof w:val="0"/>
+          <w:sz w:val="24"/>
+          <w:szCs w:val="24"/>
+          <w:lang w:val="es-ES"/>
+        </w:rPr>
+        <w:t>Varol</w:t>
+      </w:r>
+      <w:r>
+        <w:rPr>
+          <w:rFonts w:ascii="Arial" w:hAnsi="Arial" w:eastAsia="Arial" w:cs="Arial"/>
+          <w:noProof w:val="0"/>
+          <w:sz w:val="24"/>
+          <w:szCs w:val="24"/>
+          <w:lang w:val="es-ES"/>
+        </w:rPr>
+        <w:t xml:space="preserve"> et al., 2017).</w:t>
+      </w:r>
     </w:p>
     <w:p>
       <w:pPr>
         <w:pStyle w:val="Normal"/>
-        <w:rPr>
-          <w:rFonts w:ascii="Arial" w:hAnsi="Arial" w:eastAsia="Arial" w:cs="Arial"/>
-          <w:noProof w:val="0"/>
-          <w:sz w:val="24"/>
-          <w:szCs w:val="24"/>
-          <w:lang w:val="es-ES"/>
-        </w:rPr>
-      </w:pPr>
-      <w:r>
-        <w:rPr>
-          <w:rFonts w:ascii="Arial" w:hAnsi="Arial" w:eastAsia="Arial" w:cs="Arial"/>
-          <w:noProof w:val="0"/>
-          <w:sz w:val="24"/>
-          <w:szCs w:val="24"/>
-          <w:lang w:val="es-ES"/>
-        </w:rPr>
-        <w:t xml:space="preserve">Twitter, debido a su estructura de red abierta y su influencia en la opinión pública, ha sido un terreno fértil para la proliferación de </w:t>
+        <w:spacing w:before="240" w:beforeAutospacing="off" w:after="240" w:afterAutospacing="off"/>
+        <w:ind/>
+        <w:rPr>
+          <w:rFonts w:ascii="Arial" w:hAnsi="Arial" w:eastAsia="Arial" w:cs="Arial"/>
+          <w:noProof w:val="0"/>
+          <w:sz w:val="24"/>
+          <w:szCs w:val="24"/>
+          <w:lang w:val="es-ES"/>
+        </w:rPr>
+      </w:pPr>
+      <w:r>
+        <w:br/>
+      </w:r>
+      <w:r>
+        <w:rPr>
+          <w:rFonts w:ascii="Arial" w:hAnsi="Arial" w:eastAsia="Arial" w:cs="Arial"/>
+          <w:noProof w:val="0"/>
+          <w:sz w:val="24"/>
+          <w:szCs w:val="24"/>
+          <w:lang w:val="es-ES"/>
+        </w:rPr>
+        <w:t xml:space="preserve">Un ejemplo notable de </w:t>
       </w:r>
       <w:r>
         <w:rPr>
@@ -1256,7 +1391,7 @@
           <w:szCs w:val="24"/>
           <w:lang w:val="es-ES"/>
         </w:rPr>
-        <w:t xml:space="preserve"> sociales. Estos </w:t>
+        <w:t xml:space="preserve"> sociales benignos son los </w:t>
       </w:r>
       <w:r>
         <w:rPr>
@@ -1276,71 +1411,785 @@
           <w:szCs w:val="24"/>
           <w:lang w:val="es-ES"/>
         </w:rPr>
-        <w:t xml:space="preserve"> no solo afectan la calidad de las interacciones en línea, sino que también pueden ser utilizados para manipular procesos democráticos, fomentar la visibilidad de ciertas cuentas o productos, difundir noticias falsas y amplificar la desinformación.</w:t>
-      </w:r>
-      <w:r>
-        <w:br/>
-      </w:r>
-      <w:r>
-        <w:br/>
-      </w:r>
-      <w:r>
-        <w:rPr>
-          <w:rFonts w:ascii="Arial" w:hAnsi="Arial" w:eastAsia="Arial" w:cs="Arial"/>
-          <w:noProof w:val="0"/>
-          <w:sz w:val="24"/>
-          <w:szCs w:val="24"/>
-          <w:lang w:val="es-ES"/>
-        </w:rPr>
-        <w:t xml:space="preserve">Es por eso </w:t>
-      </w:r>
-      <w:r>
-        <w:rPr>
-          <w:rFonts w:ascii="Arial" w:hAnsi="Arial" w:eastAsia="Arial" w:cs="Arial"/>
-          <w:noProof w:val="0"/>
-          <w:sz w:val="24"/>
-          <w:szCs w:val="24"/>
-          <w:lang w:val="es-ES"/>
-        </w:rPr>
-        <w:t>por lo que</w:t>
-      </w:r>
-      <w:r>
-        <w:rPr>
-          <w:rFonts w:ascii="Arial" w:hAnsi="Arial" w:eastAsia="Arial" w:cs="Arial"/>
-          <w:noProof w:val="0"/>
-          <w:sz w:val="24"/>
-          <w:szCs w:val="24"/>
-          <w:lang w:val="es-ES"/>
-        </w:rPr>
-        <w:t xml:space="preserve"> Twitter</w:t>
-      </w:r>
-      <w:r>
-        <w:rPr>
-          <w:rFonts w:ascii="Arial" w:hAnsi="Arial" w:eastAsia="Arial" w:cs="Arial"/>
-          <w:noProof w:val="0"/>
-          <w:sz w:val="24"/>
-          <w:szCs w:val="24"/>
-          <w:lang w:val="es-ES"/>
-        </w:rPr>
-        <w:t xml:space="preserve"> será la red social elegida para el desarrollo de la herramienta de detección que abarca este documento.</w:t>
+        <w:t xml:space="preserve"> de alerta de desastres naturales, diseñados para proporcionar información en tiempo real sobre emergencias y eventos críticos, mejorando la experiencia del usuario y contribuyendo a la seguridad pública. Un caso particular es el </w:t>
+      </w:r>
+      <w:r>
+        <w:rPr>
+          <w:rFonts w:ascii="Arial" w:hAnsi="Arial" w:eastAsia="Arial" w:cs="Arial"/>
+          <w:noProof w:val="0"/>
+          <w:sz w:val="24"/>
+          <w:szCs w:val="24"/>
+          <w:lang w:val="es-ES"/>
+        </w:rPr>
+        <w:t>bot</w:t>
+      </w:r>
+      <w:r>
+        <w:rPr>
+          <w:rFonts w:ascii="Arial" w:hAnsi="Arial" w:eastAsia="Arial" w:cs="Arial"/>
+          <w:noProof w:val="0"/>
+          <w:sz w:val="24"/>
+          <w:szCs w:val="24"/>
+          <w:lang w:val="es-ES"/>
+        </w:rPr>
+        <w:t xml:space="preserve"> </w:t>
+      </w:r>
+      <w:r>
+        <w:rPr>
+          <w:rFonts w:ascii="Arial" w:hAnsi="Arial" w:eastAsia="Arial" w:cs="Arial"/>
+          <w:b w:val="1"/>
+          <w:bCs w:val="1"/>
+          <w:noProof w:val="0"/>
+          <w:sz w:val="24"/>
+          <w:szCs w:val="24"/>
+          <w:lang w:val="es-ES"/>
+        </w:rPr>
+        <w:t xml:space="preserve">SF </w:t>
+      </w:r>
+      <w:r>
+        <w:rPr>
+          <w:rFonts w:ascii="Arial" w:hAnsi="Arial" w:eastAsia="Arial" w:cs="Arial"/>
+          <w:b w:val="1"/>
+          <w:bCs w:val="1"/>
+          <w:noProof w:val="0"/>
+          <w:sz w:val="24"/>
+          <w:szCs w:val="24"/>
+          <w:lang w:val="es-ES"/>
+        </w:rPr>
+        <w:t>QuakeBot</w:t>
+      </w:r>
+      <w:r>
+        <w:rPr>
+          <w:rFonts w:ascii="Arial" w:hAnsi="Arial" w:eastAsia="Arial" w:cs="Arial"/>
+          <w:noProof w:val="0"/>
+          <w:sz w:val="24"/>
+          <w:szCs w:val="24"/>
+          <w:lang w:val="es-ES"/>
+        </w:rPr>
+        <w:t xml:space="preserve">, que publica automáticamente actualizaciones sobre terremotos en el área de la Bahía de San Francisco. Este </w:t>
+      </w:r>
+      <w:r>
+        <w:rPr>
+          <w:rFonts w:ascii="Arial" w:hAnsi="Arial" w:eastAsia="Arial" w:cs="Arial"/>
+          <w:noProof w:val="0"/>
+          <w:sz w:val="24"/>
+          <w:szCs w:val="24"/>
+          <w:lang w:val="es-ES"/>
+        </w:rPr>
+        <w:t>bot</w:t>
+      </w:r>
+      <w:r>
+        <w:rPr>
+          <w:rFonts w:ascii="Arial" w:hAnsi="Arial" w:eastAsia="Arial" w:cs="Arial"/>
+          <w:noProof w:val="0"/>
+          <w:sz w:val="24"/>
+          <w:szCs w:val="24"/>
+          <w:lang w:val="es-ES"/>
+        </w:rPr>
+        <w:t xml:space="preserve"> monitorea la información de terremotos en tiempo real y genera publicaciones en Twitter para notificar a los usuarios cuando ocurre un sismo significativo (Ferrara et al., 2016). Otro ejemplo son los </w:t>
+      </w:r>
+      <w:r>
+        <w:rPr>
+          <w:rFonts w:ascii="Arial" w:hAnsi="Arial" w:eastAsia="Arial" w:cs="Arial"/>
+          <w:noProof w:val="0"/>
+          <w:sz w:val="24"/>
+          <w:szCs w:val="24"/>
+          <w:lang w:val="es-ES"/>
+        </w:rPr>
+        <w:t>bots</w:t>
+      </w:r>
+      <w:r>
+        <w:rPr>
+          <w:rFonts w:ascii="Arial" w:hAnsi="Arial" w:eastAsia="Arial" w:cs="Arial"/>
+          <w:noProof w:val="0"/>
+          <w:sz w:val="24"/>
+          <w:szCs w:val="24"/>
+          <w:lang w:val="es-ES"/>
+        </w:rPr>
+        <w:t xml:space="preserve"> de atención al cliente, que permiten a las empresas responder preguntas comunes de manera inmediata, optimizando así la eficiencia del servicio y mejorando la satisfacción del cliente (Yang et al., 2023).</w:t>
       </w:r>
     </w:p>
     <w:p>
       <w:pPr>
-        <w:pStyle w:val="Normal"/>
-        <w:rPr>
-          <w:rFonts w:ascii="Arial" w:hAnsi="Arial" w:eastAsia="Arial" w:cs="Arial"/>
-          <w:noProof w:val="0"/>
-          <w:sz w:val="24"/>
-          <w:szCs w:val="24"/>
-          <w:lang w:val="es-ES"/>
-        </w:rPr>
-      </w:pPr>
+        <w:spacing w:before="240" w:beforeAutospacing="off" w:after="240" w:afterAutospacing="off"/>
+        <w:ind/>
+      </w:pPr>
+      <w:r>
+        <w:rPr>
+          <w:rFonts w:ascii="Arial" w:hAnsi="Arial" w:eastAsia="Arial" w:cs="Arial"/>
+          <w:noProof w:val="0"/>
+          <w:sz w:val="24"/>
+          <w:szCs w:val="24"/>
+          <w:lang w:val="es-ES"/>
+        </w:rPr>
+        <w:t xml:space="preserve">Estos </w:t>
+      </w:r>
+      <w:r>
+        <w:rPr>
+          <w:rFonts w:ascii="Arial" w:hAnsi="Arial" w:eastAsia="Arial" w:cs="Arial"/>
+          <w:noProof w:val="0"/>
+          <w:sz w:val="24"/>
+          <w:szCs w:val="24"/>
+          <w:lang w:val="es-ES"/>
+        </w:rPr>
+        <w:t>bots</w:t>
+      </w:r>
+      <w:r>
+        <w:rPr>
+          <w:rFonts w:ascii="Arial" w:hAnsi="Arial" w:eastAsia="Arial" w:cs="Arial"/>
+          <w:noProof w:val="0"/>
+          <w:sz w:val="24"/>
+          <w:szCs w:val="24"/>
+          <w:lang w:val="es-ES"/>
+        </w:rPr>
+        <w:t xml:space="preserve"> benignos cumplen una función positiva al agilizar el flujo de información y ofrecer respuestas automatizadas a consultas de usuarios, desempeñando un papel importante en la mejora de la experiencia en redes sociales y en la reducción de los tiempos de respuesta en situaciones de alta demanda informativa (</w:t>
+      </w:r>
+      <w:r>
+        <w:rPr>
+          <w:rFonts w:ascii="Arial" w:hAnsi="Arial" w:eastAsia="Arial" w:cs="Arial"/>
+          <w:noProof w:val="0"/>
+          <w:sz w:val="24"/>
+          <w:szCs w:val="24"/>
+          <w:lang w:val="es-ES"/>
+        </w:rPr>
+        <w:t>Aïmeur</w:t>
+      </w:r>
+      <w:r>
+        <w:rPr>
+          <w:rFonts w:ascii="Arial" w:hAnsi="Arial" w:eastAsia="Arial" w:cs="Arial"/>
+          <w:noProof w:val="0"/>
+          <w:sz w:val="24"/>
+          <w:szCs w:val="24"/>
+          <w:lang w:val="es-ES"/>
+        </w:rPr>
+        <w:t xml:space="preserve">, </w:t>
+      </w:r>
+      <w:r>
+        <w:rPr>
+          <w:rFonts w:ascii="Arial" w:hAnsi="Arial" w:eastAsia="Arial" w:cs="Arial"/>
+          <w:noProof w:val="0"/>
+          <w:sz w:val="24"/>
+          <w:szCs w:val="24"/>
+          <w:lang w:val="es-ES"/>
+        </w:rPr>
+        <w:t>Amri</w:t>
+      </w:r>
+      <w:r>
+        <w:rPr>
+          <w:rFonts w:ascii="Arial" w:hAnsi="Arial" w:eastAsia="Arial" w:cs="Arial"/>
+          <w:noProof w:val="0"/>
+          <w:sz w:val="24"/>
+          <w:szCs w:val="24"/>
+          <w:lang w:val="es-ES"/>
+        </w:rPr>
+        <w:t xml:space="preserve">, &amp; </w:t>
+      </w:r>
+      <w:r>
+        <w:rPr>
+          <w:rFonts w:ascii="Arial" w:hAnsi="Arial" w:eastAsia="Arial" w:cs="Arial"/>
+          <w:noProof w:val="0"/>
+          <w:sz w:val="24"/>
+          <w:szCs w:val="24"/>
+          <w:lang w:val="es-ES"/>
+        </w:rPr>
+        <w:t>Brassard</w:t>
+      </w:r>
+      <w:r>
+        <w:rPr>
+          <w:rFonts w:ascii="Arial" w:hAnsi="Arial" w:eastAsia="Arial" w:cs="Arial"/>
+          <w:noProof w:val="0"/>
+          <w:sz w:val="24"/>
+          <w:szCs w:val="24"/>
+          <w:lang w:val="es-ES"/>
+        </w:rPr>
+        <w:t>, 2023).</w:t>
+      </w:r>
     </w:p>
     <w:p>
       <w:pPr>
         <w:pStyle w:val="Normal"/>
-        <w:ind w:left="0"/>
+        <w:spacing w:before="240" w:beforeAutospacing="off" w:after="240" w:afterAutospacing="off"/>
+        <w:ind/>
+        <w:rPr>
+          <w:rFonts w:ascii="Arial" w:hAnsi="Arial" w:eastAsia="Arial" w:cs="Arial"/>
+          <w:noProof w:val="0"/>
+          <w:sz w:val="24"/>
+          <w:szCs w:val="24"/>
+          <w:lang w:val="es-ES"/>
+        </w:rPr>
+      </w:pPr>
+      <w:r>
+        <w:rPr>
+          <w:rFonts w:ascii="Arial" w:hAnsi="Arial" w:eastAsia="Arial" w:cs="Arial"/>
+          <w:noProof w:val="0"/>
+          <w:sz w:val="24"/>
+          <w:szCs w:val="24"/>
+          <w:lang w:val="es-ES"/>
+        </w:rPr>
+        <w:t xml:space="preserve">En contraste, los </w:t>
+      </w:r>
+      <w:r>
+        <w:rPr>
+          <w:rFonts w:ascii="Arial" w:hAnsi="Arial" w:eastAsia="Arial" w:cs="Arial"/>
+          <w:noProof w:val="0"/>
+          <w:sz w:val="24"/>
+          <w:szCs w:val="24"/>
+          <w:lang w:val="es-ES"/>
+        </w:rPr>
+        <w:t>bots</w:t>
+      </w:r>
+      <w:r>
+        <w:rPr>
+          <w:rFonts w:ascii="Arial" w:hAnsi="Arial" w:eastAsia="Arial" w:cs="Arial"/>
+          <w:noProof w:val="0"/>
+          <w:sz w:val="24"/>
+          <w:szCs w:val="24"/>
+          <w:lang w:val="es-ES"/>
+        </w:rPr>
+        <w:t xml:space="preserve"> maliciosos representan una amenaza significativa, ya que pueden difundir desinformación, influir en discusiones políticas, manipular los mercados financieros y generar cámaras de eco que refuerzan sesgos cognitivos y polarización social (Ferrara et al., 2016). Durante eventos críticos, como elecciones o crisis políticas, se ha observado un aumento en la actividad de estos </w:t>
+      </w:r>
+      <w:r>
+        <w:rPr>
+          <w:rFonts w:ascii="Arial" w:hAnsi="Arial" w:eastAsia="Arial" w:cs="Arial"/>
+          <w:noProof w:val="0"/>
+          <w:sz w:val="24"/>
+          <w:szCs w:val="24"/>
+          <w:lang w:val="es-ES"/>
+        </w:rPr>
+        <w:t>bots</w:t>
+      </w:r>
+      <w:r>
+        <w:rPr>
+          <w:rFonts w:ascii="Arial" w:hAnsi="Arial" w:eastAsia="Arial" w:cs="Arial"/>
+          <w:noProof w:val="0"/>
+          <w:sz w:val="24"/>
+          <w:szCs w:val="24"/>
+          <w:lang w:val="es-ES"/>
+        </w:rPr>
+        <w:t xml:space="preserve">, promoviendo narrativas específicas para influir en la opinión pública, un fenómeno documentado en el contexto de la guerra entre Rusia y Ucrania, donde los </w:t>
+      </w:r>
+      <w:r>
+        <w:rPr>
+          <w:rFonts w:ascii="Arial" w:hAnsi="Arial" w:eastAsia="Arial" w:cs="Arial"/>
+          <w:noProof w:val="0"/>
+          <w:sz w:val="24"/>
+          <w:szCs w:val="24"/>
+          <w:lang w:val="es-ES"/>
+        </w:rPr>
+        <w:t>bots</w:t>
+      </w:r>
+      <w:r>
+        <w:rPr>
+          <w:rFonts w:ascii="Arial" w:hAnsi="Arial" w:eastAsia="Arial" w:cs="Arial"/>
+          <w:noProof w:val="0"/>
+          <w:sz w:val="24"/>
+          <w:szCs w:val="24"/>
+          <w:lang w:val="es-ES"/>
+        </w:rPr>
+        <w:t xml:space="preserve"> fueron utilizados para amplificar mensajes a favor de ambos lados del conflicto (Shen et al., 2023).</w:t>
+      </w:r>
+      <w:r>
+        <w:br/>
+      </w:r>
+      <w:r>
+        <w:rPr>
+          <w:rFonts w:ascii="Arial" w:hAnsi="Arial" w:eastAsia="Arial" w:cs="Arial"/>
+          <w:noProof w:val="0"/>
+          <w:sz w:val="24"/>
+          <w:szCs w:val="24"/>
+          <w:lang w:val="es-ES"/>
+        </w:rPr>
+        <w:t xml:space="preserve">Uno de los casos más documentados es el uso de </w:t>
+      </w:r>
+      <w:r>
+        <w:rPr>
+          <w:rFonts w:ascii="Arial" w:hAnsi="Arial" w:eastAsia="Arial" w:cs="Arial"/>
+          <w:noProof w:val="0"/>
+          <w:sz w:val="24"/>
+          <w:szCs w:val="24"/>
+          <w:lang w:val="es-ES"/>
+        </w:rPr>
+        <w:t>bots</w:t>
+      </w:r>
+      <w:r>
+        <w:rPr>
+          <w:rFonts w:ascii="Arial" w:hAnsi="Arial" w:eastAsia="Arial" w:cs="Arial"/>
+          <w:noProof w:val="0"/>
+          <w:sz w:val="24"/>
+          <w:szCs w:val="24"/>
+          <w:lang w:val="es-ES"/>
+        </w:rPr>
+        <w:t xml:space="preserve"> durante las elecciones presidenciales en Estados Unidos en 2016 y 2020, donde se desplegaron </w:t>
+      </w:r>
+      <w:r>
+        <w:rPr>
+          <w:rFonts w:ascii="Arial" w:hAnsi="Arial" w:eastAsia="Arial" w:cs="Arial"/>
+          <w:noProof w:val="0"/>
+          <w:sz w:val="24"/>
+          <w:szCs w:val="24"/>
+          <w:lang w:val="es-ES"/>
+        </w:rPr>
+        <w:t>bots</w:t>
+      </w:r>
+      <w:r>
+        <w:rPr>
+          <w:rFonts w:ascii="Arial" w:hAnsi="Arial" w:eastAsia="Arial" w:cs="Arial"/>
+          <w:noProof w:val="0"/>
+          <w:sz w:val="24"/>
+          <w:szCs w:val="24"/>
+          <w:lang w:val="es-ES"/>
+        </w:rPr>
+        <w:t xml:space="preserve"> en Twitter para difundir noticias falsas y aumentar artificialmente la visibilidad de ciertos candidatos y temas controvertidos. Estos </w:t>
+      </w:r>
+      <w:r>
+        <w:rPr>
+          <w:rFonts w:ascii="Arial" w:hAnsi="Arial" w:eastAsia="Arial" w:cs="Arial"/>
+          <w:noProof w:val="0"/>
+          <w:sz w:val="24"/>
+          <w:szCs w:val="24"/>
+          <w:lang w:val="es-ES"/>
+        </w:rPr>
+        <w:t>bots</w:t>
+      </w:r>
+      <w:r>
+        <w:rPr>
+          <w:rFonts w:ascii="Arial" w:hAnsi="Arial" w:eastAsia="Arial" w:cs="Arial"/>
+          <w:noProof w:val="0"/>
+          <w:sz w:val="24"/>
+          <w:szCs w:val="24"/>
+          <w:lang w:val="es-ES"/>
+        </w:rPr>
+        <w:t xml:space="preserve"> fueron diseñados para imitar cuentas reales y publicaban contenido </w:t>
+      </w:r>
+      <w:r>
+        <w:rPr>
+          <w:rFonts w:ascii="Arial" w:hAnsi="Arial" w:eastAsia="Arial" w:cs="Arial"/>
+          <w:noProof w:val="0"/>
+          <w:sz w:val="24"/>
+          <w:szCs w:val="24"/>
+          <w:lang w:val="es-ES"/>
+        </w:rPr>
+        <w:t>polarizante</w:t>
+      </w:r>
+      <w:r>
+        <w:rPr>
+          <w:rFonts w:ascii="Arial" w:hAnsi="Arial" w:eastAsia="Arial" w:cs="Arial"/>
+          <w:noProof w:val="0"/>
+          <w:sz w:val="24"/>
+          <w:szCs w:val="24"/>
+          <w:lang w:val="es-ES"/>
+        </w:rPr>
+        <w:t xml:space="preserve">, creando cámaras de eco que amplificaban la percepción de apoyo o rechazo hacia ciertos candidatos y temas políticos (Ferrara et al., 2016; </w:t>
+      </w:r>
+      <w:r>
+        <w:rPr>
+          <w:rFonts w:ascii="Arial" w:hAnsi="Arial" w:eastAsia="Arial" w:cs="Arial"/>
+          <w:noProof w:val="0"/>
+          <w:sz w:val="24"/>
+          <w:szCs w:val="24"/>
+          <w:lang w:val="es-ES"/>
+        </w:rPr>
+        <w:t>Varol</w:t>
+      </w:r>
+      <w:r>
+        <w:rPr>
+          <w:rFonts w:ascii="Arial" w:hAnsi="Arial" w:eastAsia="Arial" w:cs="Arial"/>
+          <w:noProof w:val="0"/>
+          <w:sz w:val="24"/>
+          <w:szCs w:val="24"/>
+          <w:lang w:val="es-ES"/>
+        </w:rPr>
+        <w:t xml:space="preserve"> et al., 2017). Esta intervención artificial en el debate electoral representó una amenaza directa a la integridad de los procesos democráticos, al manipular la percepción pública y crear divisiones entre votantes.</w:t>
+      </w:r>
+    </w:p>
+    <w:p>
+      <w:pPr>
+        <w:spacing w:before="240" w:beforeAutospacing="off" w:after="240" w:afterAutospacing="off"/>
+        <w:ind/>
+      </w:pPr>
+      <w:r>
+        <w:rPr>
+          <w:rFonts w:ascii="Arial" w:hAnsi="Arial" w:eastAsia="Arial" w:cs="Arial"/>
+          <w:noProof w:val="0"/>
+          <w:sz w:val="24"/>
+          <w:szCs w:val="24"/>
+          <w:lang w:val="es-ES"/>
+        </w:rPr>
+        <w:t xml:space="preserve">Otro ejemplo destacado se dio durante la guerra entre Rusia y Ucrania en 2022, donde </w:t>
+      </w:r>
+      <w:r>
+        <w:rPr>
+          <w:rFonts w:ascii="Arial" w:hAnsi="Arial" w:eastAsia="Arial" w:cs="Arial"/>
+          <w:noProof w:val="0"/>
+          <w:sz w:val="24"/>
+          <w:szCs w:val="24"/>
+          <w:lang w:val="es-ES"/>
+        </w:rPr>
+        <w:t>bots</w:t>
+      </w:r>
+      <w:r>
+        <w:rPr>
+          <w:rFonts w:ascii="Arial" w:hAnsi="Arial" w:eastAsia="Arial" w:cs="Arial"/>
+          <w:noProof w:val="0"/>
+          <w:sz w:val="24"/>
+          <w:szCs w:val="24"/>
+          <w:lang w:val="es-ES"/>
+        </w:rPr>
+        <w:t xml:space="preserve"> de ambos lados del conflicto difundieron información y desinformación de manera coordinada. Los </w:t>
+      </w:r>
+      <w:r>
+        <w:rPr>
+          <w:rFonts w:ascii="Arial" w:hAnsi="Arial" w:eastAsia="Arial" w:cs="Arial"/>
+          <w:noProof w:val="0"/>
+          <w:sz w:val="24"/>
+          <w:szCs w:val="24"/>
+          <w:lang w:val="es-ES"/>
+        </w:rPr>
+        <w:t>bots</w:t>
+      </w:r>
+      <w:r>
+        <w:rPr>
+          <w:rFonts w:ascii="Arial" w:hAnsi="Arial" w:eastAsia="Arial" w:cs="Arial"/>
+          <w:noProof w:val="0"/>
+          <w:sz w:val="24"/>
+          <w:szCs w:val="24"/>
+          <w:lang w:val="es-ES"/>
+        </w:rPr>
+        <w:t xml:space="preserve"> prorrusos y </w:t>
+      </w:r>
+      <w:r>
+        <w:rPr>
+          <w:rFonts w:ascii="Arial" w:hAnsi="Arial" w:eastAsia="Arial" w:cs="Arial"/>
+          <w:noProof w:val="0"/>
+          <w:sz w:val="24"/>
+          <w:szCs w:val="24"/>
+          <w:lang w:val="es-ES"/>
+        </w:rPr>
+        <w:t>proucranianos</w:t>
+      </w:r>
+      <w:r>
+        <w:rPr>
+          <w:rFonts w:ascii="Arial" w:hAnsi="Arial" w:eastAsia="Arial" w:cs="Arial"/>
+          <w:noProof w:val="0"/>
+          <w:sz w:val="24"/>
+          <w:szCs w:val="24"/>
+          <w:lang w:val="es-ES"/>
+        </w:rPr>
+        <w:t xml:space="preserve"> aumentaron la frecuencia de publicaciones que apoyaban las respectivas posiciones de cada bando, con el objetivo de influir en la percepción global del conflicto. Este uso estratégico de </w:t>
+      </w:r>
+      <w:r>
+        <w:rPr>
+          <w:rFonts w:ascii="Arial" w:hAnsi="Arial" w:eastAsia="Arial" w:cs="Arial"/>
+          <w:noProof w:val="0"/>
+          <w:sz w:val="24"/>
+          <w:szCs w:val="24"/>
+          <w:lang w:val="es-ES"/>
+        </w:rPr>
+        <w:t>bots</w:t>
+      </w:r>
+      <w:r>
+        <w:rPr>
+          <w:rFonts w:ascii="Arial" w:hAnsi="Arial" w:eastAsia="Arial" w:cs="Arial"/>
+          <w:noProof w:val="0"/>
+          <w:sz w:val="24"/>
+          <w:szCs w:val="24"/>
+          <w:lang w:val="es-ES"/>
+        </w:rPr>
+        <w:t xml:space="preserve"> no solo sirvió para manipular la narrativa pública sobre el conflicto, sino que también contribuyó a la polarización de la audiencia en redes sociales, exacerbando el conflicto en la esfera digital y manipulando la opinión pública a través de desinformación y propaganda (Shen et al., 2023).</w:t>
+      </w:r>
+    </w:p>
+    <w:p>
+      <w:pPr>
+        <w:spacing w:before="240" w:beforeAutospacing="off" w:after="240" w:afterAutospacing="off"/>
+        <w:ind/>
+      </w:pPr>
+      <w:r>
+        <w:rPr>
+          <w:rFonts w:ascii="Arial" w:hAnsi="Arial" w:eastAsia="Arial" w:cs="Arial"/>
+          <w:noProof w:val="0"/>
+          <w:sz w:val="24"/>
+          <w:szCs w:val="24"/>
+          <w:lang w:val="es-ES"/>
+        </w:rPr>
+        <w:t xml:space="preserve">La detección de </w:t>
+      </w:r>
+      <w:r>
+        <w:rPr>
+          <w:rFonts w:ascii="Arial" w:hAnsi="Arial" w:eastAsia="Arial" w:cs="Arial"/>
+          <w:noProof w:val="0"/>
+          <w:sz w:val="24"/>
+          <w:szCs w:val="24"/>
+          <w:lang w:val="es-ES"/>
+        </w:rPr>
+        <w:t>bots</w:t>
+      </w:r>
+      <w:r>
+        <w:rPr>
+          <w:rFonts w:ascii="Arial" w:hAnsi="Arial" w:eastAsia="Arial" w:cs="Arial"/>
+          <w:noProof w:val="0"/>
+          <w:sz w:val="24"/>
+          <w:szCs w:val="24"/>
+          <w:lang w:val="es-ES"/>
+        </w:rPr>
+        <w:t xml:space="preserve"> en redes sociales ha sido objeto de numerosos estudios que buscan desarrollar herramientas automatizadas capaces de diferenciar entre cuentas humanas y automatizadas. Entre los sistemas de detección más conocidos se encuentra </w:t>
+      </w:r>
+      <w:r>
+        <w:rPr>
+          <w:rFonts w:ascii="Arial" w:hAnsi="Arial" w:eastAsia="Arial" w:cs="Arial"/>
+          <w:b w:val="1"/>
+          <w:bCs w:val="1"/>
+          <w:noProof w:val="0"/>
+          <w:sz w:val="24"/>
+          <w:szCs w:val="24"/>
+          <w:lang w:val="es-ES"/>
+        </w:rPr>
+        <w:t>Botometer</w:t>
+      </w:r>
+      <w:r>
+        <w:rPr>
+          <w:rFonts w:ascii="Arial" w:hAnsi="Arial" w:eastAsia="Arial" w:cs="Arial"/>
+          <w:noProof w:val="0"/>
+          <w:sz w:val="24"/>
+          <w:szCs w:val="24"/>
+          <w:lang w:val="es-ES"/>
+        </w:rPr>
+        <w:t xml:space="preserve">, una herramienta basada en técnicas de aprendizaje supervisado que analiza una combinación de características de la cuenta, como la frecuencia de publicaciones, el contenido de los tweets y las interacciones en la red (Yang et al., 2023). A pesar de su popularidad, </w:t>
+      </w:r>
+      <w:r>
+        <w:rPr>
+          <w:rFonts w:ascii="Arial" w:hAnsi="Arial" w:eastAsia="Arial" w:cs="Arial"/>
+          <w:noProof w:val="0"/>
+          <w:sz w:val="24"/>
+          <w:szCs w:val="24"/>
+          <w:lang w:val="es-ES"/>
+        </w:rPr>
+        <w:t>Botometer</w:t>
+      </w:r>
+      <w:r>
+        <w:rPr>
+          <w:rFonts w:ascii="Arial" w:hAnsi="Arial" w:eastAsia="Arial" w:cs="Arial"/>
+          <w:noProof w:val="0"/>
+          <w:sz w:val="24"/>
+          <w:szCs w:val="24"/>
+          <w:lang w:val="es-ES"/>
+        </w:rPr>
+        <w:t xml:space="preserve"> presenta limitaciones, especialmente al analizar cuentas con datos incompletos o cuando se aplica fuera del entorno de Twitter, lo que subraya la necesidad de métodos que se adapten a múltiples plataformas y contextos (Ferrara et al., 2016; Ng &amp; Carley, 2023).</w:t>
+      </w:r>
+    </w:p>
+    <w:p>
+      <w:pPr>
+        <w:spacing w:before="240" w:beforeAutospacing="off" w:after="240" w:afterAutospacing="off"/>
+        <w:ind/>
+      </w:pPr>
+      <w:r>
+        <w:rPr>
+          <w:rFonts w:ascii="Arial" w:hAnsi="Arial" w:eastAsia="Arial" w:cs="Arial"/>
+          <w:noProof w:val="0"/>
+          <w:sz w:val="24"/>
+          <w:szCs w:val="24"/>
+          <w:lang w:val="es-ES"/>
+        </w:rPr>
+        <w:t xml:space="preserve">Otro enfoque reciente es el uso de modelos de </w:t>
+      </w:r>
+      <w:r>
+        <w:rPr>
+          <w:rFonts w:ascii="Arial" w:hAnsi="Arial" w:eastAsia="Arial" w:cs="Arial"/>
+          <w:b w:val="1"/>
+          <w:bCs w:val="1"/>
+          <w:noProof w:val="0"/>
+          <w:sz w:val="24"/>
+          <w:szCs w:val="24"/>
+          <w:lang w:val="es-ES"/>
+        </w:rPr>
+        <w:t>mezcla de expertos</w:t>
+      </w:r>
+      <w:r>
+        <w:rPr>
+          <w:rFonts w:ascii="Arial" w:hAnsi="Arial" w:eastAsia="Arial" w:cs="Arial"/>
+          <w:noProof w:val="0"/>
+          <w:sz w:val="24"/>
+          <w:szCs w:val="24"/>
+          <w:lang w:val="es-ES"/>
+        </w:rPr>
+        <w:t xml:space="preserve">, como el desarrollado en el sistema </w:t>
+      </w:r>
+      <w:r>
+        <w:rPr>
+          <w:rFonts w:ascii="Arial" w:hAnsi="Arial" w:eastAsia="Arial" w:cs="Arial"/>
+          <w:b w:val="1"/>
+          <w:bCs w:val="1"/>
+          <w:noProof w:val="0"/>
+          <w:sz w:val="24"/>
+          <w:szCs w:val="24"/>
+          <w:lang w:val="es-ES"/>
+        </w:rPr>
+        <w:t>BotBuster</w:t>
+      </w:r>
+      <w:r>
+        <w:rPr>
+          <w:rFonts w:ascii="Arial" w:hAnsi="Arial" w:eastAsia="Arial" w:cs="Arial"/>
+          <w:noProof w:val="0"/>
+          <w:sz w:val="24"/>
+          <w:szCs w:val="24"/>
+          <w:lang w:val="es-ES"/>
+        </w:rPr>
+        <w:t>, que aborda la limitación de datos incompletos dividiendo el análisis en varios "expertos" que procesan distintas características de las cuentas, como el nombre de usuario y el contenido de las publicaciones. Este método ha demostrado ser efectivo, alcanzando tasas de precisión superiores a otras herramientas tradicionales, y muestra la importancia de emplear técnicas flexibles y adaptativas para la detección de bots (Ng &amp; Carley, 2023).</w:t>
+      </w:r>
+    </w:p>
+    <w:p>
+      <w:pPr>
+        <w:spacing w:before="240" w:beforeAutospacing="off" w:after="240" w:afterAutospacing="off"/>
+        <w:ind/>
+      </w:pPr>
+      <w:r>
+        <w:rPr>
+          <w:rFonts w:ascii="Arial" w:hAnsi="Arial" w:eastAsia="Arial" w:cs="Arial"/>
+          <w:noProof w:val="0"/>
+          <w:sz w:val="24"/>
+          <w:szCs w:val="24"/>
+          <w:lang w:val="es-ES"/>
+        </w:rPr>
+        <w:t xml:space="preserve">Además, algunos investigadores han explorado el análisis de </w:t>
+      </w:r>
+      <w:r>
+        <w:rPr>
+          <w:rFonts w:ascii="Arial" w:hAnsi="Arial" w:eastAsia="Arial" w:cs="Arial"/>
+          <w:b w:val="1"/>
+          <w:bCs w:val="1"/>
+          <w:noProof w:val="0"/>
+          <w:sz w:val="24"/>
+          <w:szCs w:val="24"/>
+          <w:lang w:val="es-ES"/>
+        </w:rPr>
+        <w:t>secuencias de clics y patrones de comportamiento</w:t>
+      </w:r>
+      <w:r>
+        <w:rPr>
+          <w:rFonts w:ascii="Arial" w:hAnsi="Arial" w:eastAsia="Arial" w:cs="Arial"/>
+          <w:noProof w:val="0"/>
+          <w:sz w:val="24"/>
+          <w:szCs w:val="24"/>
+          <w:lang w:val="es-ES"/>
+        </w:rPr>
+        <w:t xml:space="preserve">, evaluando la probabilidad de que un usuario sea un </w:t>
+      </w:r>
+      <w:r>
+        <w:rPr>
+          <w:rFonts w:ascii="Arial" w:hAnsi="Arial" w:eastAsia="Arial" w:cs="Arial"/>
+          <w:noProof w:val="0"/>
+          <w:sz w:val="24"/>
+          <w:szCs w:val="24"/>
+          <w:lang w:val="es-ES"/>
+        </w:rPr>
+        <w:t>bot</w:t>
+      </w:r>
+      <w:r>
+        <w:rPr>
+          <w:rFonts w:ascii="Arial" w:hAnsi="Arial" w:eastAsia="Arial" w:cs="Arial"/>
+          <w:noProof w:val="0"/>
+          <w:sz w:val="24"/>
+          <w:szCs w:val="24"/>
+          <w:lang w:val="es-ES"/>
+        </w:rPr>
+        <w:t xml:space="preserve"> en función de su actividad temporal y su interacción con otros usuarios (Shi et al., 2019). Este enfoque se basa en la premisa de que los </w:t>
+      </w:r>
+      <w:r>
+        <w:rPr>
+          <w:rFonts w:ascii="Arial" w:hAnsi="Arial" w:eastAsia="Arial" w:cs="Arial"/>
+          <w:noProof w:val="0"/>
+          <w:sz w:val="24"/>
+          <w:szCs w:val="24"/>
+          <w:lang w:val="es-ES"/>
+        </w:rPr>
+        <w:t>bots</w:t>
+      </w:r>
+      <w:r>
+        <w:rPr>
+          <w:rFonts w:ascii="Arial" w:hAnsi="Arial" w:eastAsia="Arial" w:cs="Arial"/>
+          <w:noProof w:val="0"/>
+          <w:sz w:val="24"/>
+          <w:szCs w:val="24"/>
+          <w:lang w:val="es-ES"/>
+        </w:rPr>
+        <w:t>, aunque intentan imitar el comportamiento humano, siguen patrones más predecibles y menos contextuales que los usuarios reales, lo cual puede explotarse para su detección.</w:t>
+      </w:r>
+    </w:p>
+    <w:p>
+      <w:pPr>
+        <w:pStyle w:val="Normal"/>
+        <w:spacing w:before="240" w:beforeAutospacing="off" w:after="240" w:afterAutospacing="off"/>
+        <w:ind/>
+      </w:pPr>
+      <w:r>
+        <w:rPr>
+          <w:rFonts w:ascii="Arial" w:hAnsi="Arial" w:eastAsia="Arial" w:cs="Arial"/>
+          <w:noProof w:val="0"/>
+          <w:sz w:val="24"/>
+          <w:szCs w:val="24"/>
+          <w:lang w:val="es-ES"/>
+        </w:rPr>
+        <w:t xml:space="preserve">Pese a estos avances, el desarrollo de herramientas de detección de </w:t>
+      </w:r>
+      <w:r>
+        <w:rPr>
+          <w:rFonts w:ascii="Arial" w:hAnsi="Arial" w:eastAsia="Arial" w:cs="Arial"/>
+          <w:noProof w:val="0"/>
+          <w:sz w:val="24"/>
+          <w:szCs w:val="24"/>
+          <w:lang w:val="es-ES"/>
+        </w:rPr>
+        <w:t>bots</w:t>
+      </w:r>
+      <w:r>
+        <w:rPr>
+          <w:rFonts w:ascii="Arial" w:hAnsi="Arial" w:eastAsia="Arial" w:cs="Arial"/>
+          <w:noProof w:val="0"/>
+          <w:sz w:val="24"/>
+          <w:szCs w:val="24"/>
+          <w:lang w:val="es-ES"/>
+        </w:rPr>
+        <w:t xml:space="preserve"> se enfrenta a desafíos constantes. La capacidad de los </w:t>
+      </w:r>
+      <w:r>
+        <w:rPr>
+          <w:rFonts w:ascii="Arial" w:hAnsi="Arial" w:eastAsia="Arial" w:cs="Arial"/>
+          <w:noProof w:val="0"/>
+          <w:sz w:val="24"/>
+          <w:szCs w:val="24"/>
+          <w:lang w:val="es-ES"/>
+        </w:rPr>
+        <w:t>bots</w:t>
+      </w:r>
+      <w:r>
+        <w:rPr>
+          <w:rFonts w:ascii="Arial" w:hAnsi="Arial" w:eastAsia="Arial" w:cs="Arial"/>
+          <w:noProof w:val="0"/>
+          <w:sz w:val="24"/>
+          <w:szCs w:val="24"/>
+          <w:lang w:val="es-ES"/>
+        </w:rPr>
+        <w:t xml:space="preserve"> para evolucionar y adaptarse a las nuevas medidas de detección hace que las herramientas existentes queden obsoletas rápidamente (Yang et al., 2019). Asimismo, la creciente sofisticación de los bots que emplean procesamiento de lenguaje natural para generar contenido y responder de manera coherente a interacciones humanas plantea problemas adicionales, ya que imitan cada vez mejor las respuestas humanas, dificultando la diferenciación entre ambos (Aïmeur, Amri, &amp; Brassard, 2023).</w:t>
+      </w:r>
+    </w:p>
+    <w:p>
+      <w:pPr>
+        <w:spacing w:before="240" w:beforeAutospacing="off" w:after="240" w:afterAutospacing="off"/>
+        <w:ind/>
+      </w:pPr>
+      <w:r>
+        <w:rPr>
+          <w:rFonts w:ascii="Arial" w:hAnsi="Arial" w:eastAsia="Arial" w:cs="Arial"/>
+          <w:noProof w:val="0"/>
+          <w:sz w:val="24"/>
+          <w:szCs w:val="24"/>
+          <w:lang w:val="es-ES"/>
+        </w:rPr>
+        <w:t>Twitter, debido a su estructura de red abierta y su influencia en la opinión pública, ha sido un terreno fértil para la proliferación de bots sociales. Estos bots no solo afectan la calidad de las interacciones en línea, sino que también pueden ser utilizados para manipular procesos democráticos, fomentar la visibilidad de ciertas cuentas o productos, difundir noticias falsas y amplificar la desinformación (Varol et al., 2017). Es por eso por lo que Twitter será la red social elegida para el desarrollo de la herramienta de detección que abarca este documento.</w:t>
+      </w:r>
+    </w:p>
+    <w:p>
+      <w:pPr>
+        <w:pStyle w:val="Normal"/>
+        <w:ind/>
         <w:rPr>
           <w:rFonts w:ascii="Arial" w:hAnsi="Arial" w:eastAsia="Arial" w:cs="Arial"/>
           <w:noProof w:val="0"/>
@@ -1371,96 +2220,47 @@
     <w:p>
       <w:pPr>
         <w:spacing w:before="240" w:beforeAutospacing="off" w:after="240" w:afterAutospacing="off"/>
-        <w:rPr>
-          <w:rFonts w:ascii="Arial" w:hAnsi="Arial" w:eastAsia="Arial" w:cs="Arial"/>
-          <w:noProof w:val="0"/>
-          <w:sz w:val="24"/>
-          <w:szCs w:val="24"/>
-          <w:lang w:val="es-ES"/>
-        </w:rPr>
-      </w:pPr>
-      <w:r>
-        <w:rPr>
-          <w:rFonts w:ascii="Arial" w:hAnsi="Arial" w:eastAsia="Arial" w:cs="Arial"/>
-          <w:noProof w:val="0"/>
-          <w:sz w:val="24"/>
-          <w:szCs w:val="24"/>
-          <w:lang w:val="es-ES"/>
-        </w:rPr>
-        <w:t xml:space="preserve">Este trabajo tiene como objetivo desarrollar una herramienta eficaz para la detección de redes de </w:t>
-      </w:r>
-      <w:r>
-        <w:rPr>
-          <w:rFonts w:ascii="Arial" w:hAnsi="Arial" w:eastAsia="Arial" w:cs="Arial"/>
-          <w:noProof w:val="0"/>
-          <w:sz w:val="24"/>
-          <w:szCs w:val="24"/>
-          <w:lang w:val="es-ES"/>
-        </w:rPr>
-        <w:t>bots</w:t>
-      </w:r>
-      <w:r>
-        <w:rPr>
-          <w:rFonts w:ascii="Arial" w:hAnsi="Arial" w:eastAsia="Arial" w:cs="Arial"/>
-          <w:noProof w:val="0"/>
-          <w:sz w:val="24"/>
-          <w:szCs w:val="24"/>
-          <w:lang w:val="es-ES"/>
-        </w:rPr>
-        <w:t xml:space="preserve"> en Twitter. La importancia de esta herramienta radica en su capacidad para identificar patrones de comportamiento automatizados que se esconden tras la fachada de cuentas aparentemente legítimas. Utilizando una combinación de técnicas de Machine </w:t>
-      </w:r>
-      <w:r>
-        <w:rPr>
-          <w:rFonts w:ascii="Arial" w:hAnsi="Arial" w:eastAsia="Arial" w:cs="Arial"/>
-          <w:noProof w:val="0"/>
-          <w:sz w:val="24"/>
-          <w:szCs w:val="24"/>
-          <w:lang w:val="es-ES"/>
-        </w:rPr>
-        <w:t>Learning</w:t>
-      </w:r>
-      <w:r>
-        <w:rPr>
-          <w:rFonts w:ascii="Arial" w:hAnsi="Arial" w:eastAsia="Arial" w:cs="Arial"/>
-          <w:noProof w:val="0"/>
-          <w:sz w:val="24"/>
-          <w:szCs w:val="24"/>
-          <w:lang w:val="es-ES"/>
-        </w:rPr>
-        <w:t>, esta herramienta busca mejorar la precisión de la detección de bots</w:t>
-      </w:r>
-      <w:r>
-        <w:rPr>
-          <w:rFonts w:ascii="Arial" w:hAnsi="Arial" w:eastAsia="Arial" w:cs="Arial"/>
-          <w:noProof w:val="0"/>
-          <w:sz w:val="24"/>
-          <w:szCs w:val="24"/>
-          <w:lang w:val="es-ES"/>
-        </w:rPr>
-        <w:t>.</w:t>
+      </w:pPr>
+      <w:r>
+        <w:rPr>
+          <w:rFonts w:ascii="Arial" w:hAnsi="Arial" w:eastAsia="Arial" w:cs="Arial"/>
+          <w:noProof w:val="0"/>
+          <w:sz w:val="24"/>
+          <w:szCs w:val="24"/>
+          <w:lang w:val="es-ES"/>
+        </w:rPr>
+        <w:t>Este trabajo tiene como objetivo desarrollar una herramienta eficaz para la detección de redes de bots en Twitter. La importancia de esta herramienta radica en su capacidad para identificar patrones de comportamiento automatizados que se esconden tras la fachada de cuentas aparentemente legítimas. Utilizando una combinación de técnicas de Machine Learning, esta herramienta busca mejorar la precisión de la detección de bots (Shi et al., 2019).</w:t>
       </w:r>
     </w:p>
     <w:p>
       <w:pPr>
+        <w:spacing w:before="240" w:beforeAutospacing="off" w:after="240" w:afterAutospacing="off"/>
+      </w:pPr>
+      <w:r>
+        <w:rPr>
+          <w:rFonts w:ascii="Arial" w:hAnsi="Arial" w:eastAsia="Arial" w:cs="Arial"/>
+          <w:noProof w:val="0"/>
+          <w:sz w:val="24"/>
+          <w:szCs w:val="24"/>
+          <w:lang w:val="es-ES"/>
+        </w:rPr>
+        <w:t>Twitter es una plataforma ideal para el análisis de redes de bots debido a su gran volumen de datos, su accesibilidad a través de su API y una gran cantidad de datasets nacidos de trabajos similares en la plataforma. Sin embargo, también presenta retos significativos debido a la variabilidad de los datos disponibles y la evolución constante de los patrones de comportamiento de los bots (Aïmeur, Amri, &amp; Brassard, 2023; Ng &amp; Carley, 2023).</w:t>
+      </w:r>
+    </w:p>
+    <w:p>
+      <w:pPr>
         <w:pStyle w:val="Normal"/>
         <w:spacing w:before="240" w:beforeAutospacing="off" w:after="240" w:afterAutospacing="off"/>
-        <w:rPr>
-          <w:rFonts w:ascii="Arial" w:hAnsi="Arial" w:eastAsia="Arial" w:cs="Arial"/>
-          <w:noProof w:val="0"/>
-          <w:sz w:val="24"/>
-          <w:szCs w:val="24"/>
-          <w:lang w:val="es-ES"/>
-        </w:rPr>
-      </w:pPr>
-      <w:r>
-        <w:rPr>
-          <w:rFonts w:ascii="Arial" w:hAnsi="Arial" w:eastAsia="Arial" w:cs="Arial"/>
-          <w:noProof w:val="0"/>
-          <w:sz w:val="24"/>
-          <w:szCs w:val="24"/>
-          <w:lang w:val="es-ES"/>
-        </w:rPr>
-        <w:t xml:space="preserve">Twitter es una plataforma ideal para el análisis de redes de </w:t>
+      </w:pPr>
+      <w:r>
+        <w:rPr>
+          <w:rFonts w:ascii="Arial" w:hAnsi="Arial" w:eastAsia="Arial" w:cs="Arial"/>
+          <w:noProof w:val="0"/>
+          <w:sz w:val="24"/>
+          <w:szCs w:val="24"/>
+          <w:lang w:val="es-ES"/>
+        </w:rPr>
+        <w:t xml:space="preserve">La presencia de </w:t>
       </w:r>
       <w:r>
         <w:rPr>
@@ -1480,80 +2280,7 @@
           <w:szCs w:val="24"/>
           <w:lang w:val="es-ES"/>
         </w:rPr>
-        <w:t xml:space="preserve"> debido a su gran volumen de datos</w:t>
-      </w:r>
-      <w:r>
-        <w:rPr>
-          <w:rFonts w:ascii="Arial" w:hAnsi="Arial" w:eastAsia="Arial" w:cs="Arial"/>
-          <w:noProof w:val="0"/>
-          <w:sz w:val="24"/>
-          <w:szCs w:val="24"/>
-          <w:lang w:val="es-ES"/>
-        </w:rPr>
-        <w:t xml:space="preserve">, </w:t>
-      </w:r>
-      <w:r>
-        <w:rPr>
-          <w:rFonts w:ascii="Arial" w:hAnsi="Arial" w:eastAsia="Arial" w:cs="Arial"/>
-          <w:noProof w:val="0"/>
-          <w:sz w:val="24"/>
-          <w:szCs w:val="24"/>
-          <w:lang w:val="es-ES"/>
-        </w:rPr>
-        <w:t>su accesibilidad a través de su API</w:t>
-      </w:r>
-      <w:r>
-        <w:rPr>
-          <w:rFonts w:ascii="Arial" w:hAnsi="Arial" w:eastAsia="Arial" w:cs="Arial"/>
-          <w:noProof w:val="0"/>
-          <w:sz w:val="24"/>
-          <w:szCs w:val="24"/>
-          <w:lang w:val="es-ES"/>
-        </w:rPr>
-        <w:t xml:space="preserve"> y una gran cantidad de </w:t>
-      </w:r>
-      <w:r>
-        <w:rPr>
-          <w:rFonts w:ascii="Arial" w:hAnsi="Arial" w:eastAsia="Arial" w:cs="Arial"/>
-          <w:noProof w:val="0"/>
-          <w:sz w:val="24"/>
-          <w:szCs w:val="24"/>
-          <w:lang w:val="es-ES"/>
-        </w:rPr>
-        <w:t>datasets</w:t>
-      </w:r>
-      <w:r>
-        <w:rPr>
-          <w:rFonts w:ascii="Arial" w:hAnsi="Arial" w:eastAsia="Arial" w:cs="Arial"/>
-          <w:noProof w:val="0"/>
-          <w:sz w:val="24"/>
-          <w:szCs w:val="24"/>
-          <w:lang w:val="es-ES"/>
-        </w:rPr>
-        <w:t xml:space="preserve"> nacidos de trabajos similares en la plataforma</w:t>
-      </w:r>
-      <w:r>
-        <w:rPr>
-          <w:rFonts w:ascii="Arial" w:hAnsi="Arial" w:eastAsia="Arial" w:cs="Arial"/>
-          <w:noProof w:val="0"/>
-          <w:sz w:val="24"/>
-          <w:szCs w:val="24"/>
-          <w:lang w:val="es-ES"/>
-        </w:rPr>
-        <w:t>.</w:t>
-      </w:r>
-      <w:r>
-        <w:br/>
-      </w:r>
-      <w:r>
-        <w:rPr>
-          <w:rFonts w:ascii="Arial" w:hAnsi="Arial" w:eastAsia="Arial" w:cs="Arial"/>
-          <w:noProof w:val="0"/>
-          <w:sz w:val="24"/>
-          <w:szCs w:val="24"/>
-          <w:lang w:val="es-ES"/>
-        </w:rPr>
-        <w:t xml:space="preserve">Sin embargo, también presenta retos significativos debido a la variabilidad de los datos disponibles y la evolución constante de los patrones de comportamiento de los </w:t>
+        <w:t xml:space="preserve"> en las redes sociales no solo afecta a la calidad de las interacciones en línea, sino que también representa una amenaza para la seguridad de la información y la estabilidad de las democracias. Los </w:t>
       </w:r>
       <w:r>
         <w:rPr>
@@ -1573,166 +2300,75 @@
           <w:szCs w:val="24"/>
           <w:lang w:val="es-ES"/>
         </w:rPr>
-        <w:t>.</w:t>
+        <w:t xml:space="preserve"> pueden manipular la percepción pública, influir en el mercado y erosionar la confianza en las instituciones y en las plataformas de comunicación (Ferrara et al., 2020; </w:t>
+      </w:r>
+      <w:r>
+        <w:rPr>
+          <w:rFonts w:ascii="Arial" w:hAnsi="Arial" w:eastAsia="Arial" w:cs="Arial"/>
+          <w:noProof w:val="0"/>
+          <w:sz w:val="24"/>
+          <w:szCs w:val="24"/>
+          <w:lang w:val="es-ES"/>
+        </w:rPr>
+        <w:t>Varol</w:t>
+      </w:r>
+      <w:r>
+        <w:rPr>
+          <w:rFonts w:ascii="Arial" w:hAnsi="Arial" w:eastAsia="Arial" w:cs="Arial"/>
+          <w:noProof w:val="0"/>
+          <w:sz w:val="24"/>
+          <w:szCs w:val="24"/>
+          <w:lang w:val="es-ES"/>
+        </w:rPr>
+        <w:t xml:space="preserve"> et al., 2017). Esto subraya la necesidad urgente de desarrollar herramientas de detección robustas y adaptables que puedan identificar y mitigar la influencia de estos agentes maliciosos en tiempo real. En este contexto, el presente trabajo propone el desarrollo de una herramienta innovadora que, mediante el análisis de patrones de comportamiento y técnicas avanzadas de aprendizaje automático, permitirá identificar redes de </w:t>
+      </w:r>
+      <w:r>
+        <w:rPr>
+          <w:rFonts w:ascii="Arial" w:hAnsi="Arial" w:eastAsia="Arial" w:cs="Arial"/>
+          <w:noProof w:val="0"/>
+          <w:sz w:val="24"/>
+          <w:szCs w:val="24"/>
+          <w:lang w:val="es-ES"/>
+        </w:rPr>
+        <w:t>bots</w:t>
+      </w:r>
+      <w:r>
+        <w:rPr>
+          <w:rFonts w:ascii="Arial" w:hAnsi="Arial" w:eastAsia="Arial" w:cs="Arial"/>
+          <w:noProof w:val="0"/>
+          <w:sz w:val="24"/>
+          <w:szCs w:val="24"/>
+          <w:lang w:val="es-ES"/>
+        </w:rPr>
+        <w:t xml:space="preserve"> en Twitter y mejorar así la seguridad y la transparencia de las interacciones en línea.</w:t>
       </w:r>
     </w:p>
     <w:p>
       <w:pPr>
-        <w:pStyle w:val="Normal"/>
         <w:spacing w:before="240" w:beforeAutospacing="off" w:after="240" w:afterAutospacing="off"/>
-        <w:rPr>
-          <w:rFonts w:ascii="Arial" w:hAnsi="Arial" w:eastAsia="Arial" w:cs="Arial"/>
-          <w:noProof w:val="0"/>
-          <w:sz w:val="24"/>
-          <w:szCs w:val="24"/>
-          <w:lang w:val="es-ES"/>
-        </w:rPr>
-      </w:pPr>
-      <w:r>
-        <w:rPr>
-          <w:rFonts w:ascii="Arial" w:hAnsi="Arial" w:eastAsia="Arial" w:cs="Arial"/>
-          <w:noProof w:val="0"/>
-          <w:sz w:val="24"/>
-          <w:szCs w:val="24"/>
-          <w:lang w:val="es-ES"/>
-        </w:rPr>
-        <w:t xml:space="preserve">La detección eficaz de </w:t>
-      </w:r>
-      <w:r>
-        <w:rPr>
-          <w:rFonts w:ascii="Arial" w:hAnsi="Arial" w:eastAsia="Arial" w:cs="Arial"/>
-          <w:noProof w:val="0"/>
-          <w:sz w:val="24"/>
-          <w:szCs w:val="24"/>
-          <w:lang w:val="es-ES"/>
-        </w:rPr>
-        <w:t>bots</w:t>
-      </w:r>
-      <w:r>
-        <w:rPr>
-          <w:rFonts w:ascii="Arial" w:hAnsi="Arial" w:eastAsia="Arial" w:cs="Arial"/>
-          <w:noProof w:val="0"/>
-          <w:sz w:val="24"/>
-          <w:szCs w:val="24"/>
-          <w:lang w:val="es-ES"/>
-        </w:rPr>
-        <w:t xml:space="preserve"> en las redes sociales no solo tiene implicaciones para la integridad de las plataformas, sino que también es crucial para la seguridad de la información y la estabilidad de los sistemas democráticos. La capacidad de los </w:t>
-      </w:r>
-      <w:r>
-        <w:rPr>
-          <w:rFonts w:ascii="Arial" w:hAnsi="Arial" w:eastAsia="Arial" w:cs="Arial"/>
-          <w:noProof w:val="0"/>
-          <w:sz w:val="24"/>
-          <w:szCs w:val="24"/>
-          <w:lang w:val="es-ES"/>
-        </w:rPr>
-        <w:t>bots</w:t>
-      </w:r>
-      <w:r>
-        <w:rPr>
-          <w:rFonts w:ascii="Arial" w:hAnsi="Arial" w:eastAsia="Arial" w:cs="Arial"/>
-          <w:noProof w:val="0"/>
-          <w:sz w:val="24"/>
-          <w:szCs w:val="24"/>
-          <w:lang w:val="es-ES"/>
-        </w:rPr>
-        <w:t xml:space="preserve"> para influir en el debate público, manipular los mercados y distorsionar las narrativas políticas subraya la urgencia de desarrollar soluciones robustas para su identificación. Con el auge de la desinformación y las noticias falsas en línea, una herramienta de detección de </w:t>
-      </w:r>
-      <w:r>
-        <w:rPr>
-          <w:rFonts w:ascii="Arial" w:hAnsi="Arial" w:eastAsia="Arial" w:cs="Arial"/>
-          <w:noProof w:val="0"/>
-          <w:sz w:val="24"/>
-          <w:szCs w:val="24"/>
-          <w:lang w:val="es-ES"/>
-        </w:rPr>
-        <w:t>bots</w:t>
-      </w:r>
-      <w:r>
-        <w:rPr>
-          <w:rFonts w:ascii="Arial" w:hAnsi="Arial" w:eastAsia="Arial" w:cs="Arial"/>
-          <w:noProof w:val="0"/>
-          <w:sz w:val="24"/>
-          <w:szCs w:val="24"/>
-          <w:lang w:val="es-ES"/>
-        </w:rPr>
-        <w:t xml:space="preserve"> que sea precisa y eficiente podría ser un recurso valioso para gobiernos, empresas y usuarios de redes sociales que buscan protegerse de estas amenazas.</w:t>
+      </w:pPr>
+      <w:r>
+        <w:rPr>
+          <w:rFonts w:ascii="Arial" w:hAnsi="Arial" w:eastAsia="Arial" w:cs="Arial"/>
+          <w:noProof w:val="0"/>
+          <w:sz w:val="24"/>
+          <w:szCs w:val="24"/>
+          <w:lang w:val="es-ES"/>
+        </w:rPr>
+        <w:t>En resumen, este trabajo propone el desarrollo de una herramienta que, basada en algoritmos de Machine Learning, permita la identificación de redes de bots en Twitter, contribuyendo así a la mejora de la seguridad y la transparencia en las interacciones en línea.</w:t>
       </w:r>
     </w:p>
     <w:p>
       <w:pPr>
         <w:spacing w:before="240" w:beforeAutospacing="off" w:after="240" w:afterAutospacing="off"/>
-      </w:pPr>
-      <w:r>
-        <w:rPr>
-          <w:rFonts w:ascii="Arial" w:hAnsi="Arial" w:eastAsia="Arial" w:cs="Arial"/>
-          <w:noProof w:val="0"/>
-          <w:sz w:val="24"/>
-          <w:szCs w:val="24"/>
-          <w:lang w:val="es-ES"/>
-        </w:rPr>
-        <w:t xml:space="preserve">En resumen, este trabajo propone el desarrollo de una herramienta que, basada en algoritmos de </w:t>
-      </w:r>
-      <w:r>
-        <w:rPr>
-          <w:rFonts w:ascii="Arial" w:hAnsi="Arial" w:eastAsia="Arial" w:cs="Arial"/>
-          <w:noProof w:val="0"/>
-          <w:sz w:val="24"/>
-          <w:szCs w:val="24"/>
-          <w:lang w:val="es-ES"/>
-        </w:rPr>
-        <w:t>Machine Learning</w:t>
-      </w:r>
-      <w:r>
-        <w:rPr>
-          <w:rFonts w:ascii="Arial" w:hAnsi="Arial" w:eastAsia="Arial" w:cs="Arial"/>
-          <w:noProof w:val="0"/>
-          <w:sz w:val="24"/>
-          <w:szCs w:val="24"/>
-          <w:lang w:val="es-ES"/>
-        </w:rPr>
-        <w:t xml:space="preserve"> </w:t>
-      </w:r>
-      <w:r>
-        <w:rPr>
-          <w:rFonts w:ascii="Arial" w:hAnsi="Arial" w:eastAsia="Arial" w:cs="Arial"/>
-          <w:noProof w:val="0"/>
-          <w:sz w:val="24"/>
-          <w:szCs w:val="24"/>
-          <w:lang w:val="es-ES"/>
-        </w:rPr>
-        <w:t xml:space="preserve">permita la identificación de redes de </w:t>
-      </w:r>
-      <w:r>
-        <w:rPr>
-          <w:rFonts w:ascii="Arial" w:hAnsi="Arial" w:eastAsia="Arial" w:cs="Arial"/>
-          <w:noProof w:val="0"/>
-          <w:sz w:val="24"/>
-          <w:szCs w:val="24"/>
-          <w:lang w:val="es-ES"/>
-        </w:rPr>
-        <w:t>bo</w:t>
-      </w:r>
-      <w:r>
-        <w:rPr>
-          <w:rFonts w:ascii="Arial" w:hAnsi="Arial" w:eastAsia="Arial" w:cs="Arial"/>
-          <w:noProof w:val="0"/>
-          <w:sz w:val="24"/>
-          <w:szCs w:val="24"/>
-          <w:lang w:val="es-ES"/>
-        </w:rPr>
-        <w:t>ts e</w:t>
-      </w:r>
-      <w:r>
-        <w:rPr>
-          <w:rFonts w:ascii="Arial" w:hAnsi="Arial" w:eastAsia="Arial" w:cs="Arial"/>
-          <w:noProof w:val="0"/>
-          <w:sz w:val="24"/>
-          <w:szCs w:val="24"/>
-          <w:lang w:val="es-ES"/>
-        </w:rPr>
-        <w:t>n Twitter, contribuyendo así a la mejora de la seguridad y la transparencia en las interacciones en línea.</w:t>
-      </w:r>
+        <w:rPr>
+          <w:rFonts w:ascii="Arial" w:hAnsi="Arial" w:eastAsia="Arial" w:cs="Arial"/>
+          <w:noProof w:val="0"/>
+          <w:sz w:val="24"/>
+          <w:szCs w:val="24"/>
+          <w:lang w:val="es-ES"/>
+        </w:rPr>
+      </w:pPr>
     </w:p>
     <w:p>
       <w:pPr>
@@ -1786,6 +2422,1325 @@
       </w:r>
       <w:bookmarkEnd w:id="1635273072"/>
       <w:bookmarkEnd w:id="1581160634"/>
+    </w:p>
+    <w:p>
+      <w:pPr>
+        <w:pStyle w:val="Prrafodelista"/>
+        <w:numPr>
+          <w:ilvl w:val="0"/>
+          <w:numId w:val="17"/>
+        </w:numPr>
+        <w:rPr>
+          <w:rFonts w:ascii="Arial" w:hAnsi="Arial" w:eastAsia="Arial" w:cs="Arial"/>
+          <w:noProof w:val="0"/>
+          <w:sz w:val="24"/>
+          <w:szCs w:val="24"/>
+          <w:lang w:val="es-ES"/>
+        </w:rPr>
+      </w:pPr>
+      <w:r>
+        <w:rPr>
+          <w:noProof w:val="0"/>
+          <w:lang w:val="es-ES"/>
+        </w:rPr>
+        <w:t>Aïmeur</w:t>
+      </w:r>
+      <w:r>
+        <w:rPr>
+          <w:noProof w:val="0"/>
+          <w:lang w:val="es-ES"/>
+        </w:rPr>
+        <w:t xml:space="preserve">, E., </w:t>
+      </w:r>
+      <w:r>
+        <w:rPr>
+          <w:noProof w:val="0"/>
+          <w:lang w:val="es-ES"/>
+        </w:rPr>
+        <w:t>Amri</w:t>
+      </w:r>
+      <w:r>
+        <w:rPr>
+          <w:noProof w:val="0"/>
+          <w:lang w:val="es-ES"/>
+        </w:rPr>
+        <w:t xml:space="preserve">, S., &amp; </w:t>
+      </w:r>
+      <w:r>
+        <w:rPr>
+          <w:noProof w:val="0"/>
+          <w:lang w:val="es-ES"/>
+        </w:rPr>
+        <w:t>Brassard</w:t>
+      </w:r>
+      <w:r>
+        <w:rPr>
+          <w:noProof w:val="0"/>
+          <w:lang w:val="es-ES"/>
+        </w:rPr>
+        <w:t xml:space="preserve">, G. (2023). </w:t>
+      </w:r>
+      <w:r>
+        <w:rPr>
+          <w:noProof w:val="0"/>
+          <w:lang w:val="es-ES"/>
+        </w:rPr>
+        <w:t>Fake</w:t>
+      </w:r>
+      <w:r>
+        <w:rPr>
+          <w:noProof w:val="0"/>
+          <w:lang w:val="es-ES"/>
+        </w:rPr>
+        <w:t xml:space="preserve"> </w:t>
+      </w:r>
+      <w:r>
+        <w:rPr>
+          <w:noProof w:val="0"/>
+          <w:lang w:val="es-ES"/>
+        </w:rPr>
+        <w:t>news</w:t>
+      </w:r>
+      <w:r>
+        <w:rPr>
+          <w:noProof w:val="0"/>
+          <w:lang w:val="es-ES"/>
+        </w:rPr>
+        <w:t xml:space="preserve">, </w:t>
+      </w:r>
+      <w:r>
+        <w:rPr>
+          <w:noProof w:val="0"/>
+          <w:lang w:val="es-ES"/>
+        </w:rPr>
+        <w:t>disinformation</w:t>
+      </w:r>
+      <w:r>
+        <w:rPr>
+          <w:noProof w:val="0"/>
+          <w:lang w:val="es-ES"/>
+        </w:rPr>
+        <w:t xml:space="preserve"> and </w:t>
+      </w:r>
+      <w:r>
+        <w:rPr>
+          <w:noProof w:val="0"/>
+          <w:lang w:val="es-ES"/>
+        </w:rPr>
+        <w:t>misinformation</w:t>
+      </w:r>
+      <w:r>
+        <w:rPr>
+          <w:noProof w:val="0"/>
+          <w:lang w:val="es-ES"/>
+        </w:rPr>
+        <w:t xml:space="preserve"> </w:t>
+      </w:r>
+      <w:r>
+        <w:rPr>
+          <w:noProof w:val="0"/>
+          <w:lang w:val="es-ES"/>
+        </w:rPr>
+        <w:t>in social</w:t>
+      </w:r>
+      <w:r>
+        <w:rPr>
+          <w:noProof w:val="0"/>
+          <w:lang w:val="es-ES"/>
+        </w:rPr>
+        <w:t xml:space="preserve"> media: a </w:t>
+      </w:r>
+      <w:r>
+        <w:rPr>
+          <w:noProof w:val="0"/>
+          <w:lang w:val="es-ES"/>
+        </w:rPr>
+        <w:t>review</w:t>
+      </w:r>
+      <w:r>
+        <w:rPr>
+          <w:noProof w:val="0"/>
+          <w:lang w:val="es-ES"/>
+        </w:rPr>
+        <w:t xml:space="preserve">. </w:t>
+      </w:r>
+      <w:r>
+        <w:rPr>
+          <w:noProof w:val="0"/>
+          <w:lang w:val="es-ES"/>
+        </w:rPr>
+        <w:t xml:space="preserve">Social Network </w:t>
+      </w:r>
+      <w:r>
+        <w:rPr>
+          <w:noProof w:val="0"/>
+          <w:lang w:val="es-ES"/>
+        </w:rPr>
+        <w:t>Analysis</w:t>
+      </w:r>
+      <w:r>
+        <w:rPr>
+          <w:noProof w:val="0"/>
+          <w:lang w:val="es-ES"/>
+        </w:rPr>
+        <w:t xml:space="preserve"> and </w:t>
+      </w:r>
+      <w:r>
+        <w:rPr>
+          <w:noProof w:val="0"/>
+          <w:lang w:val="es-ES"/>
+        </w:rPr>
+        <w:t>Mining</w:t>
+      </w:r>
+      <w:r>
+        <w:rPr>
+          <w:noProof w:val="0"/>
+          <w:lang w:val="es-ES"/>
+        </w:rPr>
+        <w:t>, 13</w:t>
+      </w:r>
+      <w:r>
+        <w:rPr>
+          <w:noProof w:val="0"/>
+          <w:lang w:val="es-ES"/>
+        </w:rPr>
+        <w:t xml:space="preserve">(30), 1-36. </w:t>
+      </w:r>
+      <w:hyperlink r:id="Rc65144685d614b90">
+        <w:r>
+          <w:rPr>
+            <w:rStyle w:val="Hipervnculo"/>
+            <w:noProof w:val="0"/>
+            <w:lang w:val="es-ES"/>
+          </w:rPr>
+          <w:t>https://doi.org/10.1007/s13278-023-01028-5</w:t>
+        </w:r>
+      </w:hyperlink>
+    </w:p>
+    <w:p>
+      <w:pPr>
+        <w:pStyle w:val="Prrafodelista"/>
+        <w:numPr>
+          <w:ilvl w:val="0"/>
+          <w:numId w:val="17"/>
+        </w:numPr>
+        <w:rPr>
+          <w:rFonts w:ascii="Arial" w:hAnsi="Arial" w:eastAsia="Arial" w:cs="Arial"/>
+          <w:noProof w:val="0"/>
+          <w:sz w:val="24"/>
+          <w:szCs w:val="24"/>
+          <w:lang w:val="es-ES"/>
+        </w:rPr>
+      </w:pPr>
+      <w:r>
+        <w:rPr>
+          <w:noProof w:val="0"/>
+          <w:lang w:val="es-ES"/>
+        </w:rPr>
+        <w:t xml:space="preserve">Ferrara, E., </w:t>
+      </w:r>
+      <w:r>
+        <w:rPr>
+          <w:noProof w:val="0"/>
+          <w:lang w:val="es-ES"/>
+        </w:rPr>
+        <w:t>Varol</w:t>
+      </w:r>
+      <w:r>
+        <w:rPr>
+          <w:noProof w:val="0"/>
+          <w:lang w:val="es-ES"/>
+        </w:rPr>
+        <w:t xml:space="preserve">, O., Davis, C., </w:t>
+      </w:r>
+      <w:r>
+        <w:rPr>
+          <w:noProof w:val="0"/>
+          <w:lang w:val="es-ES"/>
+        </w:rPr>
+        <w:t>Menczer</w:t>
+      </w:r>
+      <w:r>
+        <w:rPr>
+          <w:noProof w:val="0"/>
+          <w:lang w:val="es-ES"/>
+        </w:rPr>
+        <w:t xml:space="preserve">, F., &amp; </w:t>
+      </w:r>
+      <w:r>
+        <w:rPr>
+          <w:noProof w:val="0"/>
+          <w:lang w:val="es-ES"/>
+        </w:rPr>
+        <w:t>Flammini</w:t>
+      </w:r>
+      <w:r>
+        <w:rPr>
+          <w:noProof w:val="0"/>
+          <w:lang w:val="es-ES"/>
+        </w:rPr>
+        <w:t xml:space="preserve">, A. (2016). </w:t>
+      </w:r>
+      <w:r>
+        <w:rPr>
+          <w:noProof w:val="0"/>
+          <w:lang w:val="es-ES"/>
+        </w:rPr>
+        <w:t>The</w:t>
+      </w:r>
+      <w:r>
+        <w:rPr>
+          <w:noProof w:val="0"/>
+          <w:lang w:val="es-ES"/>
+        </w:rPr>
+        <w:t xml:space="preserve"> </w:t>
+      </w:r>
+      <w:r>
+        <w:rPr>
+          <w:noProof w:val="0"/>
+          <w:lang w:val="es-ES"/>
+        </w:rPr>
+        <w:t>rise</w:t>
+      </w:r>
+      <w:r>
+        <w:rPr>
+          <w:noProof w:val="0"/>
+          <w:lang w:val="es-ES"/>
+        </w:rPr>
+        <w:t xml:space="preserve"> </w:t>
+      </w:r>
+      <w:r>
+        <w:rPr>
+          <w:noProof w:val="0"/>
+          <w:lang w:val="es-ES"/>
+        </w:rPr>
+        <w:t>of</w:t>
+      </w:r>
+      <w:r>
+        <w:rPr>
+          <w:noProof w:val="0"/>
+          <w:lang w:val="es-ES"/>
+        </w:rPr>
+        <w:t xml:space="preserve"> social </w:t>
+      </w:r>
+      <w:r>
+        <w:rPr>
+          <w:noProof w:val="0"/>
+          <w:lang w:val="es-ES"/>
+        </w:rPr>
+        <w:t>bots</w:t>
+      </w:r>
+      <w:r>
+        <w:rPr>
+          <w:noProof w:val="0"/>
+          <w:lang w:val="es-ES"/>
+        </w:rPr>
+        <w:t xml:space="preserve">. </w:t>
+      </w:r>
+      <w:r>
+        <w:rPr>
+          <w:noProof w:val="0"/>
+          <w:lang w:val="es-ES"/>
+        </w:rPr>
+        <w:t>Communications</w:t>
+      </w:r>
+      <w:r>
+        <w:rPr>
+          <w:noProof w:val="0"/>
+          <w:lang w:val="es-ES"/>
+        </w:rPr>
+        <w:t xml:space="preserve"> </w:t>
+      </w:r>
+      <w:r>
+        <w:rPr>
+          <w:noProof w:val="0"/>
+          <w:lang w:val="es-ES"/>
+        </w:rPr>
+        <w:t>of</w:t>
+      </w:r>
+      <w:r>
+        <w:rPr>
+          <w:noProof w:val="0"/>
+          <w:lang w:val="es-ES"/>
+        </w:rPr>
+        <w:t xml:space="preserve"> </w:t>
+      </w:r>
+      <w:r>
+        <w:rPr>
+          <w:noProof w:val="0"/>
+          <w:lang w:val="es-ES"/>
+        </w:rPr>
+        <w:t>the</w:t>
+      </w:r>
+      <w:r>
+        <w:rPr>
+          <w:noProof w:val="0"/>
+          <w:lang w:val="es-ES"/>
+        </w:rPr>
+        <w:t xml:space="preserve"> ACM, 59</w:t>
+      </w:r>
+      <w:r>
+        <w:rPr>
+          <w:noProof w:val="0"/>
+          <w:lang w:val="es-ES"/>
+        </w:rPr>
+        <w:t xml:space="preserve">(7), 96-104. </w:t>
+      </w:r>
+      <w:hyperlink r:id="Rf36f2a524cc746ab">
+        <w:r>
+          <w:rPr>
+            <w:rStyle w:val="Hipervnculo"/>
+            <w:noProof w:val="0"/>
+            <w:lang w:val="es-ES"/>
+          </w:rPr>
+          <w:t>https://doi.org/10.1145/2818717</w:t>
+        </w:r>
+      </w:hyperlink>
+    </w:p>
+    <w:p>
+      <w:pPr>
+        <w:pStyle w:val="Prrafodelista"/>
+        <w:numPr>
+          <w:ilvl w:val="0"/>
+          <w:numId w:val="17"/>
+        </w:numPr>
+        <w:rPr>
+          <w:rFonts w:ascii="Arial" w:hAnsi="Arial" w:eastAsia="Arial" w:cs="Arial"/>
+          <w:noProof w:val="0"/>
+          <w:sz w:val="24"/>
+          <w:szCs w:val="24"/>
+          <w:lang w:val="es-ES"/>
+        </w:rPr>
+      </w:pPr>
+      <w:r>
+        <w:rPr>
+          <w:noProof w:val="0"/>
+          <w:lang w:val="es-ES"/>
+        </w:rPr>
+        <w:t xml:space="preserve">Ng, L. H. X., &amp; Carley, K. M. (2023). </w:t>
+      </w:r>
+      <w:r>
+        <w:rPr>
+          <w:noProof w:val="0"/>
+          <w:lang w:val="es-ES"/>
+        </w:rPr>
+        <w:t>BotBuster</w:t>
+      </w:r>
+      <w:r>
+        <w:rPr>
+          <w:noProof w:val="0"/>
+          <w:lang w:val="es-ES"/>
+        </w:rPr>
+        <w:t>: Multi-</w:t>
+      </w:r>
+      <w:r>
+        <w:rPr>
+          <w:noProof w:val="0"/>
+          <w:lang w:val="es-ES"/>
+        </w:rPr>
+        <w:t>Platform</w:t>
+      </w:r>
+      <w:r>
+        <w:rPr>
+          <w:noProof w:val="0"/>
+          <w:lang w:val="es-ES"/>
+        </w:rPr>
+        <w:t xml:space="preserve"> Bot </w:t>
+      </w:r>
+      <w:r>
+        <w:rPr>
+          <w:noProof w:val="0"/>
+          <w:lang w:val="es-ES"/>
+        </w:rPr>
+        <w:t>Detection</w:t>
+      </w:r>
+      <w:r>
+        <w:rPr>
+          <w:noProof w:val="0"/>
+          <w:lang w:val="es-ES"/>
+        </w:rPr>
+        <w:t xml:space="preserve"> </w:t>
+      </w:r>
+      <w:r>
+        <w:rPr>
+          <w:noProof w:val="0"/>
+          <w:lang w:val="es-ES"/>
+        </w:rPr>
+        <w:t>Using</w:t>
+      </w:r>
+      <w:r>
+        <w:rPr>
+          <w:noProof w:val="0"/>
+          <w:lang w:val="es-ES"/>
+        </w:rPr>
+        <w:t xml:space="preserve"> A Mixture </w:t>
+      </w:r>
+      <w:r>
+        <w:rPr>
+          <w:noProof w:val="0"/>
+          <w:lang w:val="es-ES"/>
+        </w:rPr>
+        <w:t>of</w:t>
+      </w:r>
+      <w:r>
+        <w:rPr>
+          <w:noProof w:val="0"/>
+          <w:lang w:val="es-ES"/>
+        </w:rPr>
+        <w:t xml:space="preserve"> </w:t>
+      </w:r>
+      <w:r>
+        <w:rPr>
+          <w:noProof w:val="0"/>
+          <w:lang w:val="es-ES"/>
+        </w:rPr>
+        <w:t>Experts</w:t>
+      </w:r>
+      <w:r>
+        <w:rPr>
+          <w:noProof w:val="0"/>
+          <w:lang w:val="es-ES"/>
+        </w:rPr>
+        <w:t xml:space="preserve">. </w:t>
+      </w:r>
+      <w:r>
+        <w:rPr>
+          <w:noProof w:val="0"/>
+          <w:lang w:val="es-ES"/>
+        </w:rPr>
+        <w:t>Proceedings</w:t>
+      </w:r>
+      <w:r>
+        <w:rPr>
+          <w:noProof w:val="0"/>
+          <w:lang w:val="es-ES"/>
+        </w:rPr>
+        <w:t xml:space="preserve"> </w:t>
+      </w:r>
+      <w:r>
+        <w:rPr>
+          <w:noProof w:val="0"/>
+          <w:lang w:val="es-ES"/>
+        </w:rPr>
+        <w:t>of</w:t>
+      </w:r>
+      <w:r>
+        <w:rPr>
+          <w:noProof w:val="0"/>
+          <w:lang w:val="es-ES"/>
+        </w:rPr>
+        <w:t xml:space="preserve"> </w:t>
+      </w:r>
+      <w:r>
+        <w:rPr>
+          <w:noProof w:val="0"/>
+          <w:lang w:val="es-ES"/>
+        </w:rPr>
+        <w:t>the</w:t>
+      </w:r>
+      <w:r>
+        <w:rPr>
+          <w:noProof w:val="0"/>
+          <w:lang w:val="es-ES"/>
+        </w:rPr>
+        <w:t xml:space="preserve"> </w:t>
+      </w:r>
+      <w:r>
+        <w:rPr>
+          <w:noProof w:val="0"/>
+          <w:lang w:val="es-ES"/>
+        </w:rPr>
+        <w:t>Seventeenth</w:t>
+      </w:r>
+      <w:r>
+        <w:rPr>
+          <w:noProof w:val="0"/>
+          <w:lang w:val="es-ES"/>
+        </w:rPr>
+        <w:t xml:space="preserve"> International AAAI </w:t>
+      </w:r>
+      <w:r>
+        <w:rPr>
+          <w:noProof w:val="0"/>
+          <w:lang w:val="es-ES"/>
+        </w:rPr>
+        <w:t>Conference</w:t>
+      </w:r>
+      <w:r>
+        <w:rPr>
+          <w:noProof w:val="0"/>
+          <w:lang w:val="es-ES"/>
+        </w:rPr>
+        <w:t xml:space="preserve"> </w:t>
+      </w:r>
+      <w:r>
+        <w:rPr>
+          <w:noProof w:val="0"/>
+          <w:lang w:val="es-ES"/>
+        </w:rPr>
+        <w:t>on</w:t>
+      </w:r>
+      <w:r>
+        <w:rPr>
+          <w:noProof w:val="0"/>
+          <w:lang w:val="es-ES"/>
+        </w:rPr>
+        <w:t xml:space="preserve"> Web and Social Media (ICWSM)</w:t>
+      </w:r>
+      <w:r>
+        <w:rPr>
+          <w:noProof w:val="0"/>
+          <w:lang w:val="es-ES"/>
+        </w:rPr>
+        <w:t>.</w:t>
+      </w:r>
+    </w:p>
+    <w:p>
+      <w:pPr>
+        <w:pStyle w:val="Prrafodelista"/>
+        <w:numPr>
+          <w:ilvl w:val="0"/>
+          <w:numId w:val="17"/>
+        </w:numPr>
+        <w:rPr>
+          <w:rFonts w:ascii="Arial" w:hAnsi="Arial" w:eastAsia="Arial" w:cs="Arial"/>
+          <w:noProof w:val="0"/>
+          <w:sz w:val="24"/>
+          <w:szCs w:val="24"/>
+          <w:lang w:val="es-ES"/>
+        </w:rPr>
+      </w:pPr>
+      <w:r>
+        <w:rPr>
+          <w:noProof w:val="0"/>
+          <w:lang w:val="es-ES"/>
+        </w:rPr>
+        <w:t xml:space="preserve">Shi, P., Zhang, Z., &amp; Choo, K. K. R. (2019). </w:t>
+      </w:r>
+      <w:r>
+        <w:rPr>
+          <w:noProof w:val="0"/>
+          <w:lang w:val="es-ES"/>
+        </w:rPr>
+        <w:t>Detecting</w:t>
+      </w:r>
+      <w:r>
+        <w:rPr>
+          <w:noProof w:val="0"/>
+          <w:lang w:val="es-ES"/>
+        </w:rPr>
+        <w:t xml:space="preserve"> </w:t>
+      </w:r>
+      <w:r>
+        <w:rPr>
+          <w:noProof w:val="0"/>
+          <w:lang w:val="es-ES"/>
+        </w:rPr>
+        <w:t>malicious</w:t>
+      </w:r>
+      <w:r>
+        <w:rPr>
+          <w:noProof w:val="0"/>
+          <w:lang w:val="es-ES"/>
+        </w:rPr>
+        <w:t xml:space="preserve"> social </w:t>
+      </w:r>
+      <w:r>
+        <w:rPr>
+          <w:noProof w:val="0"/>
+          <w:lang w:val="es-ES"/>
+        </w:rPr>
+        <w:t>bots</w:t>
+      </w:r>
+      <w:r>
+        <w:rPr>
+          <w:noProof w:val="0"/>
+          <w:lang w:val="es-ES"/>
+        </w:rPr>
+        <w:t xml:space="preserve"> </w:t>
+      </w:r>
+      <w:r>
+        <w:rPr>
+          <w:noProof w:val="0"/>
+          <w:lang w:val="es-ES"/>
+        </w:rPr>
+        <w:t>based</w:t>
+      </w:r>
+      <w:r>
+        <w:rPr>
+          <w:noProof w:val="0"/>
+          <w:lang w:val="es-ES"/>
+        </w:rPr>
+        <w:t xml:space="preserve"> </w:t>
+      </w:r>
+      <w:r>
+        <w:rPr>
+          <w:noProof w:val="0"/>
+          <w:lang w:val="es-ES"/>
+        </w:rPr>
+        <w:t>on</w:t>
+      </w:r>
+      <w:r>
+        <w:rPr>
+          <w:noProof w:val="0"/>
+          <w:lang w:val="es-ES"/>
+        </w:rPr>
+        <w:t xml:space="preserve"> </w:t>
+      </w:r>
+      <w:r>
+        <w:rPr>
+          <w:noProof w:val="0"/>
+          <w:lang w:val="es-ES"/>
+        </w:rPr>
+        <w:t>clickstream</w:t>
+      </w:r>
+      <w:r>
+        <w:rPr>
+          <w:noProof w:val="0"/>
+          <w:lang w:val="es-ES"/>
+        </w:rPr>
+        <w:t xml:space="preserve"> </w:t>
+      </w:r>
+      <w:r>
+        <w:rPr>
+          <w:noProof w:val="0"/>
+          <w:lang w:val="es-ES"/>
+        </w:rPr>
+        <w:t>sequences</w:t>
+      </w:r>
+      <w:r>
+        <w:rPr>
+          <w:noProof w:val="0"/>
+          <w:lang w:val="es-ES"/>
+        </w:rPr>
+        <w:t xml:space="preserve">. </w:t>
+      </w:r>
+      <w:r>
+        <w:rPr>
+          <w:noProof w:val="0"/>
+          <w:lang w:val="es-ES"/>
+        </w:rPr>
+        <w:t>IEEE Access, 7</w:t>
+      </w:r>
+      <w:r>
+        <w:rPr>
+          <w:noProof w:val="0"/>
+          <w:lang w:val="es-ES"/>
+        </w:rPr>
+        <w:t xml:space="preserve">, 28855-28869. </w:t>
+      </w:r>
+      <w:hyperlink r:id="Rf45284ab539d465f">
+        <w:r>
+          <w:rPr>
+            <w:rStyle w:val="Hipervnculo"/>
+            <w:noProof w:val="0"/>
+            <w:lang w:val="es-ES"/>
+          </w:rPr>
+          <w:t>https://doi.org/10.1109/ACCESS.2019.2901864</w:t>
+        </w:r>
+      </w:hyperlink>
+    </w:p>
+    <w:p>
+      <w:pPr>
+        <w:pStyle w:val="Prrafodelista"/>
+        <w:numPr>
+          <w:ilvl w:val="0"/>
+          <w:numId w:val="17"/>
+        </w:numPr>
+        <w:rPr>
+          <w:rFonts w:ascii="Arial" w:hAnsi="Arial" w:eastAsia="Arial" w:cs="Arial"/>
+          <w:noProof w:val="0"/>
+          <w:sz w:val="24"/>
+          <w:szCs w:val="24"/>
+          <w:lang w:val="es-ES"/>
+        </w:rPr>
+      </w:pPr>
+      <w:r>
+        <w:rPr>
+          <w:noProof w:val="0"/>
+          <w:lang w:val="es-ES"/>
+        </w:rPr>
+        <w:t xml:space="preserve">Shen, F., Zhang, E., Ren, W., He, Y., Jia, Q., &amp; Zhang, H. (2023). </w:t>
+      </w:r>
+      <w:r>
+        <w:rPr>
+          <w:noProof w:val="0"/>
+          <w:lang w:val="es-ES"/>
+        </w:rPr>
+        <w:t>Examining</w:t>
+      </w:r>
+      <w:r>
+        <w:rPr>
+          <w:noProof w:val="0"/>
+          <w:lang w:val="es-ES"/>
+        </w:rPr>
+        <w:t xml:space="preserve"> </w:t>
+      </w:r>
+      <w:r>
+        <w:rPr>
+          <w:noProof w:val="0"/>
+          <w:lang w:val="es-ES"/>
+        </w:rPr>
+        <w:t>the</w:t>
+      </w:r>
+      <w:r>
+        <w:rPr>
+          <w:noProof w:val="0"/>
+          <w:lang w:val="es-ES"/>
+        </w:rPr>
+        <w:t xml:space="preserve"> </w:t>
+      </w:r>
+      <w:r>
+        <w:rPr>
+          <w:noProof w:val="0"/>
+          <w:lang w:val="es-ES"/>
+        </w:rPr>
+        <w:t>differences</w:t>
+      </w:r>
+      <w:r>
+        <w:rPr>
+          <w:noProof w:val="0"/>
+          <w:lang w:val="es-ES"/>
+        </w:rPr>
+        <w:t xml:space="preserve"> </w:t>
+      </w:r>
+      <w:r>
+        <w:rPr>
+          <w:noProof w:val="0"/>
+          <w:lang w:val="es-ES"/>
+        </w:rPr>
+        <w:t>between</w:t>
+      </w:r>
+      <w:r>
+        <w:rPr>
+          <w:noProof w:val="0"/>
+          <w:lang w:val="es-ES"/>
+        </w:rPr>
+        <w:t xml:space="preserve"> human and </w:t>
+      </w:r>
+      <w:r>
+        <w:rPr>
+          <w:noProof w:val="0"/>
+          <w:lang w:val="es-ES"/>
+        </w:rPr>
+        <w:t>bot</w:t>
+      </w:r>
+      <w:r>
+        <w:rPr>
+          <w:noProof w:val="0"/>
+          <w:lang w:val="es-ES"/>
+        </w:rPr>
+        <w:t xml:space="preserve"> social media </w:t>
+      </w:r>
+      <w:r>
+        <w:rPr>
+          <w:noProof w:val="0"/>
+          <w:lang w:val="es-ES"/>
+        </w:rPr>
+        <w:t>accounts</w:t>
+      </w:r>
+      <w:r>
+        <w:rPr>
+          <w:noProof w:val="0"/>
+          <w:lang w:val="es-ES"/>
+        </w:rPr>
+        <w:t xml:space="preserve">: A case </w:t>
+      </w:r>
+      <w:r>
+        <w:rPr>
+          <w:noProof w:val="0"/>
+          <w:lang w:val="es-ES"/>
+        </w:rPr>
+        <w:t>study</w:t>
+      </w:r>
+      <w:r>
+        <w:rPr>
+          <w:noProof w:val="0"/>
+          <w:lang w:val="es-ES"/>
+        </w:rPr>
+        <w:t xml:space="preserve"> </w:t>
+      </w:r>
+      <w:r>
+        <w:rPr>
+          <w:noProof w:val="0"/>
+          <w:lang w:val="es-ES"/>
+        </w:rPr>
+        <w:t>of</w:t>
+      </w:r>
+      <w:r>
+        <w:rPr>
+          <w:noProof w:val="0"/>
+          <w:lang w:val="es-ES"/>
+        </w:rPr>
+        <w:t xml:space="preserve"> </w:t>
+      </w:r>
+      <w:r>
+        <w:rPr>
+          <w:noProof w:val="0"/>
+          <w:lang w:val="es-ES"/>
+        </w:rPr>
+        <w:t>the</w:t>
+      </w:r>
+      <w:r>
+        <w:rPr>
+          <w:noProof w:val="0"/>
+          <w:lang w:val="es-ES"/>
+        </w:rPr>
+        <w:t xml:space="preserve"> </w:t>
+      </w:r>
+      <w:r>
+        <w:rPr>
+          <w:noProof w:val="0"/>
+          <w:lang w:val="es-ES"/>
+        </w:rPr>
+        <w:t>Russia-Ukraine</w:t>
+      </w:r>
+      <w:r>
+        <w:rPr>
+          <w:noProof w:val="0"/>
+          <w:lang w:val="es-ES"/>
+        </w:rPr>
+        <w:t xml:space="preserve"> </w:t>
+      </w:r>
+      <w:r>
+        <w:rPr>
+          <w:noProof w:val="0"/>
+          <w:lang w:val="es-ES"/>
+        </w:rPr>
+        <w:t>War</w:t>
+      </w:r>
+      <w:r>
+        <w:rPr>
+          <w:noProof w:val="0"/>
+          <w:lang w:val="es-ES"/>
+        </w:rPr>
+        <w:t xml:space="preserve">. </w:t>
+      </w:r>
+      <w:r>
+        <w:rPr>
+          <w:noProof w:val="0"/>
+          <w:lang w:val="es-ES"/>
+        </w:rPr>
+        <w:t>First</w:t>
+      </w:r>
+      <w:r>
+        <w:rPr>
+          <w:noProof w:val="0"/>
+          <w:lang w:val="es-ES"/>
+        </w:rPr>
+        <w:t xml:space="preserve"> </w:t>
+      </w:r>
+      <w:r>
+        <w:rPr>
+          <w:noProof w:val="0"/>
+          <w:lang w:val="es-ES"/>
+        </w:rPr>
+        <w:t>Monday</w:t>
+      </w:r>
+      <w:r>
+        <w:rPr>
+          <w:noProof w:val="0"/>
+          <w:lang w:val="es-ES"/>
+        </w:rPr>
+        <w:t>, 28</w:t>
+      </w:r>
+      <w:r>
+        <w:rPr>
+          <w:noProof w:val="0"/>
+          <w:lang w:val="es-ES"/>
+        </w:rPr>
+        <w:t xml:space="preserve">(2). </w:t>
+      </w:r>
+      <w:hyperlink r:id="Rffa0a008bd864d3b">
+        <w:r>
+          <w:rPr>
+            <w:rStyle w:val="Hipervnculo"/>
+            <w:noProof w:val="0"/>
+            <w:lang w:val="es-ES"/>
+          </w:rPr>
+          <w:t>https://doi.org/10.5210/fm.v28i2.12777</w:t>
+        </w:r>
+      </w:hyperlink>
+    </w:p>
+    <w:p>
+      <w:pPr>
+        <w:pStyle w:val="Prrafodelista"/>
+        <w:numPr>
+          <w:ilvl w:val="0"/>
+          <w:numId w:val="17"/>
+        </w:numPr>
+        <w:rPr>
+          <w:rFonts w:ascii="Arial" w:hAnsi="Arial" w:eastAsia="Arial" w:cs="Arial"/>
+          <w:noProof w:val="0"/>
+          <w:sz w:val="24"/>
+          <w:szCs w:val="24"/>
+          <w:lang w:val="es-ES"/>
+        </w:rPr>
+      </w:pPr>
+      <w:r>
+        <w:rPr>
+          <w:noProof w:val="0"/>
+          <w:lang w:val="es-ES"/>
+        </w:rPr>
+        <w:t>Varol</w:t>
+      </w:r>
+      <w:r>
+        <w:rPr>
+          <w:noProof w:val="0"/>
+          <w:lang w:val="es-ES"/>
+        </w:rPr>
+        <w:t xml:space="preserve">, O., Ferrara, E., Davis, C., </w:t>
+      </w:r>
+      <w:r>
+        <w:rPr>
+          <w:noProof w:val="0"/>
+          <w:lang w:val="es-ES"/>
+        </w:rPr>
+        <w:t>Menczer</w:t>
+      </w:r>
+      <w:r>
+        <w:rPr>
+          <w:noProof w:val="0"/>
+          <w:lang w:val="es-ES"/>
+        </w:rPr>
+        <w:t xml:space="preserve">, F., &amp; </w:t>
+      </w:r>
+      <w:r>
+        <w:rPr>
+          <w:noProof w:val="0"/>
+          <w:lang w:val="es-ES"/>
+        </w:rPr>
+        <w:t>Flammini</w:t>
+      </w:r>
+      <w:r>
+        <w:rPr>
+          <w:noProof w:val="0"/>
+          <w:lang w:val="es-ES"/>
+        </w:rPr>
+        <w:t>, A. (2017). Online human-</w:t>
+      </w:r>
+      <w:r>
+        <w:rPr>
+          <w:noProof w:val="0"/>
+          <w:lang w:val="es-ES"/>
+        </w:rPr>
+        <w:t>bot</w:t>
+      </w:r>
+      <w:r>
+        <w:rPr>
+          <w:noProof w:val="0"/>
+          <w:lang w:val="es-ES"/>
+        </w:rPr>
+        <w:t xml:space="preserve"> </w:t>
+      </w:r>
+      <w:r>
+        <w:rPr>
+          <w:noProof w:val="0"/>
+          <w:lang w:val="es-ES"/>
+        </w:rPr>
+        <w:t>interactions</w:t>
+      </w:r>
+      <w:r>
+        <w:rPr>
+          <w:noProof w:val="0"/>
+          <w:lang w:val="es-ES"/>
+        </w:rPr>
+        <w:t xml:space="preserve">: </w:t>
+      </w:r>
+      <w:r>
+        <w:rPr>
+          <w:noProof w:val="0"/>
+          <w:lang w:val="es-ES"/>
+        </w:rPr>
+        <w:t>Detection</w:t>
+      </w:r>
+      <w:r>
+        <w:rPr>
+          <w:noProof w:val="0"/>
+          <w:lang w:val="es-ES"/>
+        </w:rPr>
+        <w:t xml:space="preserve">, </w:t>
+      </w:r>
+      <w:r>
+        <w:rPr>
+          <w:noProof w:val="0"/>
+          <w:lang w:val="es-ES"/>
+        </w:rPr>
+        <w:t>estimation</w:t>
+      </w:r>
+      <w:r>
+        <w:rPr>
+          <w:noProof w:val="0"/>
+          <w:lang w:val="es-ES"/>
+        </w:rPr>
+        <w:t xml:space="preserve">, and </w:t>
+      </w:r>
+      <w:r>
+        <w:rPr>
+          <w:noProof w:val="0"/>
+          <w:lang w:val="es-ES"/>
+        </w:rPr>
+        <w:t>characterization</w:t>
+      </w:r>
+      <w:r>
+        <w:rPr>
+          <w:noProof w:val="0"/>
+          <w:lang w:val="es-ES"/>
+        </w:rPr>
+        <w:t xml:space="preserve">. </w:t>
+      </w:r>
+      <w:r>
+        <w:rPr>
+          <w:noProof w:val="0"/>
+          <w:lang w:val="es-ES"/>
+        </w:rPr>
+        <w:t xml:space="preserve">International AAAI </w:t>
+      </w:r>
+      <w:r>
+        <w:rPr>
+          <w:noProof w:val="0"/>
+          <w:lang w:val="es-ES"/>
+        </w:rPr>
+        <w:t>Conference</w:t>
+      </w:r>
+      <w:r>
+        <w:rPr>
+          <w:noProof w:val="0"/>
+          <w:lang w:val="es-ES"/>
+        </w:rPr>
+        <w:t xml:space="preserve"> </w:t>
+      </w:r>
+      <w:r>
+        <w:rPr>
+          <w:noProof w:val="0"/>
+          <w:lang w:val="es-ES"/>
+        </w:rPr>
+        <w:t>on</w:t>
+      </w:r>
+      <w:r>
+        <w:rPr>
+          <w:noProof w:val="0"/>
+          <w:lang w:val="es-ES"/>
+        </w:rPr>
+        <w:t xml:space="preserve"> Web and Social Media</w:t>
+      </w:r>
+      <w:r>
+        <w:rPr>
+          <w:noProof w:val="0"/>
+          <w:lang w:val="es-ES"/>
+        </w:rPr>
+        <w:t>.</w:t>
+      </w:r>
+    </w:p>
+    <w:p>
+      <w:pPr>
+        <w:pStyle w:val="Prrafodelista"/>
+        <w:numPr>
+          <w:ilvl w:val="0"/>
+          <w:numId w:val="17"/>
+        </w:numPr>
+        <w:rPr>
+          <w:rFonts w:ascii="Arial" w:hAnsi="Arial" w:eastAsia="Arial" w:cs="Arial"/>
+          <w:noProof w:val="0"/>
+          <w:sz w:val="24"/>
+          <w:szCs w:val="24"/>
+          <w:lang w:val="es-ES"/>
+        </w:rPr>
+      </w:pPr>
+      <w:r>
+        <w:rPr>
+          <w:noProof w:val="0"/>
+          <w:lang w:val="es-ES"/>
+        </w:rPr>
+        <w:t xml:space="preserve">Yang, K.-C., </w:t>
+      </w:r>
+      <w:r>
+        <w:rPr>
+          <w:noProof w:val="0"/>
+          <w:lang w:val="es-ES"/>
+        </w:rPr>
+        <w:t>Varol</w:t>
+      </w:r>
+      <w:r>
+        <w:rPr>
+          <w:noProof w:val="0"/>
+          <w:lang w:val="es-ES"/>
+        </w:rPr>
+        <w:t xml:space="preserve">, O., </w:t>
+      </w:r>
+      <w:r>
+        <w:rPr>
+          <w:noProof w:val="0"/>
+          <w:lang w:val="es-ES"/>
+        </w:rPr>
+        <w:t>Nwala</w:t>
+      </w:r>
+      <w:r>
+        <w:rPr>
+          <w:noProof w:val="0"/>
+          <w:lang w:val="es-ES"/>
+        </w:rPr>
+        <w:t xml:space="preserve">, A. C., </w:t>
+      </w:r>
+      <w:r>
+        <w:rPr>
+          <w:noProof w:val="0"/>
+          <w:lang w:val="es-ES"/>
+        </w:rPr>
+        <w:t>Sayyadiharikandeh</w:t>
+      </w:r>
+      <w:r>
+        <w:rPr>
+          <w:noProof w:val="0"/>
+          <w:lang w:val="es-ES"/>
+        </w:rPr>
+        <w:t xml:space="preserve">, M., Ferrara, E., </w:t>
+      </w:r>
+      <w:r>
+        <w:rPr>
+          <w:noProof w:val="0"/>
+          <w:lang w:val="es-ES"/>
+        </w:rPr>
+        <w:t>Flammini</w:t>
+      </w:r>
+      <w:r>
+        <w:rPr>
+          <w:noProof w:val="0"/>
+          <w:lang w:val="es-ES"/>
+        </w:rPr>
+        <w:t xml:space="preserve">, A., &amp; </w:t>
+      </w:r>
+      <w:r>
+        <w:rPr>
+          <w:noProof w:val="0"/>
+          <w:lang w:val="es-ES"/>
+        </w:rPr>
+        <w:t>Menczer</w:t>
+      </w:r>
+      <w:r>
+        <w:rPr>
+          <w:noProof w:val="0"/>
+          <w:lang w:val="es-ES"/>
+        </w:rPr>
+        <w:t xml:space="preserve">, F. (2024). Social </w:t>
+      </w:r>
+      <w:r>
+        <w:rPr>
+          <w:noProof w:val="0"/>
+          <w:lang w:val="es-ES"/>
+        </w:rPr>
+        <w:t>bots</w:t>
+      </w:r>
+      <w:r>
+        <w:rPr>
+          <w:noProof w:val="0"/>
+          <w:lang w:val="es-ES"/>
+        </w:rPr>
+        <w:t xml:space="preserve">: </w:t>
+      </w:r>
+      <w:r>
+        <w:rPr>
+          <w:noProof w:val="0"/>
+          <w:lang w:val="es-ES"/>
+        </w:rPr>
+        <w:t>Detection</w:t>
+      </w:r>
+      <w:r>
+        <w:rPr>
+          <w:noProof w:val="0"/>
+          <w:lang w:val="es-ES"/>
+        </w:rPr>
+        <w:t xml:space="preserve"> and </w:t>
+      </w:r>
+      <w:r>
+        <w:rPr>
+          <w:noProof w:val="0"/>
+          <w:lang w:val="es-ES"/>
+        </w:rPr>
+        <w:t>challenges</w:t>
+      </w:r>
+      <w:r>
+        <w:rPr>
+          <w:noProof w:val="0"/>
+          <w:lang w:val="es-ES"/>
+        </w:rPr>
+        <w:t xml:space="preserve">. In T. </w:t>
+      </w:r>
+      <w:r>
+        <w:rPr>
+          <w:noProof w:val="0"/>
+          <w:lang w:val="es-ES"/>
+        </w:rPr>
+        <w:t>Yasseri</w:t>
+      </w:r>
+      <w:r>
+        <w:rPr>
+          <w:noProof w:val="0"/>
+          <w:lang w:val="es-ES"/>
+        </w:rPr>
+        <w:t xml:space="preserve"> (Ed.), </w:t>
+      </w:r>
+      <w:r>
+        <w:rPr>
+          <w:noProof w:val="0"/>
+          <w:lang w:val="es-ES"/>
+        </w:rPr>
+        <w:t>Handbook</w:t>
+      </w:r>
+      <w:r>
+        <w:rPr>
+          <w:noProof w:val="0"/>
+          <w:lang w:val="es-ES"/>
+        </w:rPr>
+        <w:t xml:space="preserve"> </w:t>
+      </w:r>
+      <w:r>
+        <w:rPr>
+          <w:noProof w:val="0"/>
+          <w:lang w:val="es-ES"/>
+        </w:rPr>
+        <w:t>of</w:t>
+      </w:r>
+      <w:r>
+        <w:rPr>
+          <w:noProof w:val="0"/>
+          <w:lang w:val="es-ES"/>
+        </w:rPr>
+        <w:t xml:space="preserve"> </w:t>
+      </w:r>
+      <w:r>
+        <w:rPr>
+          <w:noProof w:val="0"/>
+          <w:lang w:val="es-ES"/>
+        </w:rPr>
+        <w:t>Computational</w:t>
+      </w:r>
+      <w:r>
+        <w:rPr>
+          <w:noProof w:val="0"/>
+          <w:lang w:val="es-ES"/>
+        </w:rPr>
+        <w:t xml:space="preserve"> Social </w:t>
+      </w:r>
+      <w:r>
+        <w:rPr>
+          <w:noProof w:val="0"/>
+          <w:lang w:val="es-ES"/>
+        </w:rPr>
+        <w:t>Science</w:t>
+      </w:r>
+      <w:r>
+        <w:rPr>
+          <w:noProof w:val="0"/>
+          <w:lang w:val="es-ES"/>
+        </w:rPr>
+        <w:t>. Edward Elgar Publishing Ltd.</w:t>
+      </w:r>
+    </w:p>
+    <w:p>
+      <w:pPr>
+        <w:pStyle w:val="Normal"/>
+      </w:pPr>
     </w:p>
     <w:p>
       <w:pPr>
@@ -2170,6 +4125,230 @@
       </v:shape>
     </w:pict>
   </w:numPicBullet>
+  <w:abstractNum xmlns:w="http://schemas.openxmlformats.org/wordprocessingml/2006/main" w:abstractNumId="16">
+    <w:nsid w:val="47ebc3e4"/>
+    <w:multiLevelType xmlns:w="http://schemas.openxmlformats.org/wordprocessingml/2006/main" w:val="hybridMultilevel"/>
+    <w:lvl xmlns:w="http://schemas.openxmlformats.org/wordprocessingml/2006/main" w:ilvl="0">
+      <w:start w:val="1"/>
+      <w:numFmt w:val="bullet"/>
+      <w:lvlText w:val=""/>
+      <w:lvlJc w:val="left"/>
+      <w:pPr>
+        <w:ind w:left="720" w:hanging="360"/>
+      </w:pPr>
+      <w:rPr>
+        <w:rFonts w:hint="default" w:ascii="Symbol" w:hAnsi="Symbol"/>
+      </w:rPr>
+    </w:lvl>
+    <w:lvl xmlns:w="http://schemas.openxmlformats.org/wordprocessingml/2006/main" w:ilvl="1">
+      <w:start w:val="1"/>
+      <w:numFmt w:val="bullet"/>
+      <w:lvlText w:val="o"/>
+      <w:lvlJc w:val="left"/>
+      <w:pPr>
+        <w:ind w:left="1440" w:hanging="360"/>
+      </w:pPr>
+      <w:rPr>
+        <w:rFonts w:hint="default" w:ascii="Courier New" w:hAnsi="Courier New"/>
+      </w:rPr>
+    </w:lvl>
+    <w:lvl xmlns:w="http://schemas.openxmlformats.org/wordprocessingml/2006/main" w:ilvl="2">
+      <w:start w:val="1"/>
+      <w:numFmt w:val="bullet"/>
+      <w:lvlText w:val=""/>
+      <w:lvlJc w:val="left"/>
+      <w:pPr>
+        <w:ind w:left="2160" w:hanging="360"/>
+      </w:pPr>
+      <w:rPr>
+        <w:rFonts w:hint="default" w:ascii="Wingdings" w:hAnsi="Wingdings"/>
+      </w:rPr>
+    </w:lvl>
+    <w:lvl xmlns:w="http://schemas.openxmlformats.org/wordprocessingml/2006/main" w:ilvl="3">
+      <w:start w:val="1"/>
+      <w:numFmt w:val="bullet"/>
+      <w:lvlText w:val=""/>
+      <w:lvlJc w:val="left"/>
+      <w:pPr>
+        <w:ind w:left="2880" w:hanging="360"/>
+      </w:pPr>
+      <w:rPr>
+        <w:rFonts w:hint="default" w:ascii="Symbol" w:hAnsi="Symbol"/>
+      </w:rPr>
+    </w:lvl>
+    <w:lvl xmlns:w="http://schemas.openxmlformats.org/wordprocessingml/2006/main" w:ilvl="4">
+      <w:start w:val="1"/>
+      <w:numFmt w:val="bullet"/>
+      <w:lvlText w:val="o"/>
+      <w:lvlJc w:val="left"/>
+      <w:pPr>
+        <w:ind w:left="3600" w:hanging="360"/>
+      </w:pPr>
+      <w:rPr>
+        <w:rFonts w:hint="default" w:ascii="Courier New" w:hAnsi="Courier New"/>
+      </w:rPr>
+    </w:lvl>
+    <w:lvl xmlns:w="http://schemas.openxmlformats.org/wordprocessingml/2006/main" w:ilvl="5">
+      <w:start w:val="1"/>
+      <w:numFmt w:val="bullet"/>
+      <w:lvlText w:val=""/>
+      <w:lvlJc w:val="left"/>
+      <w:pPr>
+        <w:ind w:left="4320" w:hanging="360"/>
+      </w:pPr>
+      <w:rPr>
+        <w:rFonts w:hint="default" w:ascii="Wingdings" w:hAnsi="Wingdings"/>
+      </w:rPr>
+    </w:lvl>
+    <w:lvl xmlns:w="http://schemas.openxmlformats.org/wordprocessingml/2006/main" w:ilvl="6">
+      <w:start w:val="1"/>
+      <w:numFmt w:val="bullet"/>
+      <w:lvlText w:val=""/>
+      <w:lvlJc w:val="left"/>
+      <w:pPr>
+        <w:ind w:left="5040" w:hanging="360"/>
+      </w:pPr>
+      <w:rPr>
+        <w:rFonts w:hint="default" w:ascii="Symbol" w:hAnsi="Symbol"/>
+      </w:rPr>
+    </w:lvl>
+    <w:lvl xmlns:w="http://schemas.openxmlformats.org/wordprocessingml/2006/main" w:ilvl="7">
+      <w:start w:val="1"/>
+      <w:numFmt w:val="bullet"/>
+      <w:lvlText w:val="o"/>
+      <w:lvlJc w:val="left"/>
+      <w:pPr>
+        <w:ind w:left="5760" w:hanging="360"/>
+      </w:pPr>
+      <w:rPr>
+        <w:rFonts w:hint="default" w:ascii="Courier New" w:hAnsi="Courier New"/>
+      </w:rPr>
+    </w:lvl>
+    <w:lvl xmlns:w="http://schemas.openxmlformats.org/wordprocessingml/2006/main" w:ilvl="8">
+      <w:start w:val="1"/>
+      <w:numFmt w:val="bullet"/>
+      <w:lvlText w:val=""/>
+      <w:lvlJc w:val="left"/>
+      <w:pPr>
+        <w:ind w:left="6480" w:hanging="360"/>
+      </w:pPr>
+      <w:rPr>
+        <w:rFonts w:hint="default" w:ascii="Wingdings" w:hAnsi="Wingdings"/>
+      </w:rPr>
+    </w:lvl>
+  </w:abstractNum>
+  <w:abstractNum xmlns:w="http://schemas.openxmlformats.org/wordprocessingml/2006/main" w:abstractNumId="15">
+    <w:nsid w:val="3b07df14"/>
+    <w:multiLevelType xmlns:w="http://schemas.openxmlformats.org/wordprocessingml/2006/main" w:val="hybridMultilevel"/>
+    <w:lvl xmlns:w="http://schemas.openxmlformats.org/wordprocessingml/2006/main" w:ilvl="0">
+      <w:start w:val="1"/>
+      <w:numFmt w:val="bullet"/>
+      <w:lvlText w:val=""/>
+      <w:lvlJc w:val="left"/>
+      <w:pPr>
+        <w:ind w:left="720" w:hanging="360"/>
+      </w:pPr>
+      <w:rPr>
+        <w:rFonts w:hint="default" w:ascii="Symbol" w:hAnsi="Symbol"/>
+      </w:rPr>
+    </w:lvl>
+    <w:lvl xmlns:w="http://schemas.openxmlformats.org/wordprocessingml/2006/main" w:ilvl="1">
+      <w:start w:val="1"/>
+      <w:numFmt w:val="bullet"/>
+      <w:lvlText w:val="o"/>
+      <w:lvlJc w:val="left"/>
+      <w:pPr>
+        <w:ind w:left="1440" w:hanging="360"/>
+      </w:pPr>
+      <w:rPr>
+        <w:rFonts w:hint="default" w:ascii="Courier New" w:hAnsi="Courier New"/>
+      </w:rPr>
+    </w:lvl>
+    <w:lvl xmlns:w="http://schemas.openxmlformats.org/wordprocessingml/2006/main" w:ilvl="2">
+      <w:start w:val="1"/>
+      <w:numFmt w:val="bullet"/>
+      <w:lvlText w:val=""/>
+      <w:lvlJc w:val="left"/>
+      <w:pPr>
+        <w:ind w:left="2160" w:hanging="360"/>
+      </w:pPr>
+      <w:rPr>
+        <w:rFonts w:hint="default" w:ascii="Wingdings" w:hAnsi="Wingdings"/>
+      </w:rPr>
+    </w:lvl>
+    <w:lvl xmlns:w="http://schemas.openxmlformats.org/wordprocessingml/2006/main" w:ilvl="3">
+      <w:start w:val="1"/>
+      <w:numFmt w:val="bullet"/>
+      <w:lvlText w:val=""/>
+      <w:lvlJc w:val="left"/>
+      <w:pPr>
+        <w:ind w:left="2880" w:hanging="360"/>
+      </w:pPr>
+      <w:rPr>
+        <w:rFonts w:hint="default" w:ascii="Symbol" w:hAnsi="Symbol"/>
+      </w:rPr>
+    </w:lvl>
+    <w:lvl xmlns:w="http://schemas.openxmlformats.org/wordprocessingml/2006/main" w:ilvl="4">
+      <w:start w:val="1"/>
+      <w:numFmt w:val="bullet"/>
+      <w:lvlText w:val="o"/>
+      <w:lvlJc w:val="left"/>
+      <w:pPr>
+        <w:ind w:left="3600" w:hanging="360"/>
+      </w:pPr>
+      <w:rPr>
+        <w:rFonts w:hint="default" w:ascii="Courier New" w:hAnsi="Courier New"/>
+      </w:rPr>
+    </w:lvl>
+    <w:lvl xmlns:w="http://schemas.openxmlformats.org/wordprocessingml/2006/main" w:ilvl="5">
+      <w:start w:val="1"/>
+      <w:numFmt w:val="bullet"/>
+      <w:lvlText w:val=""/>
+      <w:lvlJc w:val="left"/>
+      <w:pPr>
+        <w:ind w:left="4320" w:hanging="360"/>
+      </w:pPr>
+      <w:rPr>
+        <w:rFonts w:hint="default" w:ascii="Wingdings" w:hAnsi="Wingdings"/>
+      </w:rPr>
+    </w:lvl>
+    <w:lvl xmlns:w="http://schemas.openxmlformats.org/wordprocessingml/2006/main" w:ilvl="6">
+      <w:start w:val="1"/>
+      <w:numFmt w:val="bullet"/>
+      <w:lvlText w:val=""/>
+      <w:lvlJc w:val="left"/>
+      <w:pPr>
+        <w:ind w:left="5040" w:hanging="360"/>
+      </w:pPr>
+      <w:rPr>
+        <w:rFonts w:hint="default" w:ascii="Symbol" w:hAnsi="Symbol"/>
+      </w:rPr>
+    </w:lvl>
+    <w:lvl xmlns:w="http://schemas.openxmlformats.org/wordprocessingml/2006/main" w:ilvl="7">
+      <w:start w:val="1"/>
+      <w:numFmt w:val="bullet"/>
+      <w:lvlText w:val="o"/>
+      <w:lvlJc w:val="left"/>
+      <w:pPr>
+        <w:ind w:left="5760" w:hanging="360"/>
+      </w:pPr>
+      <w:rPr>
+        <w:rFonts w:hint="default" w:ascii="Courier New" w:hAnsi="Courier New"/>
+      </w:rPr>
+    </w:lvl>
+    <w:lvl xmlns:w="http://schemas.openxmlformats.org/wordprocessingml/2006/main" w:ilvl="8">
+      <w:start w:val="1"/>
+      <w:numFmt w:val="bullet"/>
+      <w:lvlText w:val=""/>
+      <w:lvlJc w:val="left"/>
+      <w:pPr>
+        <w:ind w:left="6480" w:hanging="360"/>
+      </w:pPr>
+      <w:rPr>
+        <w:rFonts w:hint="default" w:ascii="Wingdings" w:hAnsi="Wingdings"/>
+      </w:rPr>
+    </w:lvl>
+  </w:abstractNum>
   <w:abstractNum xmlns:w="http://schemas.openxmlformats.org/wordprocessingml/2006/main" w:abstractNumId="14">
     <w:nsid w:val="1b9d0e74"/>
     <w:multiLevelType xmlns:w="http://schemas.openxmlformats.org/wordprocessingml/2006/main" w:val="multilevel"/>
@@ -3763,6 +5942,12 @@
       </w:rPr>
     </w:lvl>
   </w:abstractNum>
+  <w:num w:numId="17">
+    <w:abstractNumId w:val="16"/>
+  </w:num>
+  <w:num w:numId="16">
+    <w:abstractNumId w:val="15"/>
+  </w:num>
   <w:num w:numId="15">
     <w:abstractNumId w:val="14"/>
   </w:num>

</xml_diff>